<commit_message>
right click lines made
</commit_message>
<xml_diff>
--- a/PK.docx
+++ b/PK.docx
@@ -8913,6 +8913,30 @@
           <w:lang w:val="en-IN"/>
         </w:rPr>
       </w:pPr>
+      <w:r>
+        <w:rPr>
+          <w:b/>
+          <w:bCs/>
+          <w:sz w:val="32"/>
+          <w:szCs w:val="28"/>
+          <w:u w:val="single"/>
+          <w:lang w:val="en-IN"/>
+        </w:rPr>
+        <w:lastRenderedPageBreak/>
+        <w:t>But as the context menu is not working in middle frame2 hence finally we put it in alltime() in first_click.py and then referenced it further to right_click.py</w:t>
+      </w:r>
+    </w:p>
+    <w:p>
+      <w:pPr>
+        <w:rPr>
+          <w:b/>
+          <w:bCs/>
+          <w:sz w:val="32"/>
+          <w:szCs w:val="28"/>
+          <w:u w:val="single"/>
+          <w:lang w:val="en-IN"/>
+        </w:rPr>
+      </w:pPr>
     </w:p>
     <w:p>
       <w:pPr>
@@ -8995,6 +9019,28 @@
           <w:lang w:val="en-IN"/>
         </w:rPr>
       </w:pPr>
+      <w:r>
+        <w:rPr>
+          <w:b/>
+          <w:bCs/>
+          <w:sz w:val="32"/>
+          <w:szCs w:val="28"/>
+          <w:u w:val="single"/>
+          <w:lang w:val="en-IN"/>
+        </w:rPr>
+        <w:t>Using the canvas.delete(‘tag’) which deletes the widgets of the tag ‘tag’ to remove the repetations and hence adding the elements in the context menu each time when right click is invoked</w:t>
+      </w:r>
+      <w:r>
+        <w:rPr>
+          <w:b/>
+          <w:bCs/>
+          <w:sz w:val="32"/>
+          <w:szCs w:val="28"/>
+          <w:u w:val="single"/>
+          <w:lang w:val="en-IN"/>
+        </w:rPr>
+        <w:t>.</w:t>
+      </w:r>
     </w:p>
     <w:p>
       <w:pPr>
@@ -9088,6 +9134,18 @@
         </w:rPr>
         <w:t>Widget.master</w:t>
       </w:r>
+    </w:p>
+    <w:p>
+      <w:pPr>
+        <w:rPr>
+          <w:b/>
+          <w:bCs/>
+          <w:sz w:val="32"/>
+          <w:szCs w:val="28"/>
+          <w:u w:val="single"/>
+          <w:lang w:val="en-IN"/>
+        </w:rPr>
+      </w:pPr>
     </w:p>
     <w:p>
       <w:pPr>
@@ -10595,7 +10653,7 @@
   <a:extraClrSchemeLst/>
   <a:extLst>
     <a:ext uri="{05A4C25C-085E-4340-85A3-A5531E510DB2}">
-      <thm15:themeFamily xmlns="" xmlns:thm15="http://schemas.microsoft.com/office/thememl/2012/main" name="Office Theme" id="{62F939B6-93AF-4DB8-9C6B-D6C7DFDC589F}" vid="{4A3C46E8-61CC-4603-A589-7422A47A8E4A}"/>
+      <thm15:themeFamily xmlns:thm15="http://schemas.microsoft.com/office/thememl/2012/main" xmlns="" name="Office Theme" id="{62F939B6-93AF-4DB8-9C6B-D6C7DFDC589F}" vid="{4A3C46E8-61CC-4603-A589-7422A47A8E4A}"/>
     </a:ext>
   </a:extLst>
 </a:theme>

</xml_diff>

<commit_message>
right click text added
</commit_message>
<xml_diff>
--- a/PK.docx
+++ b/PK.docx
@@ -8,12 +8,14 @@
           <w:lang w:val="en-IN"/>
         </w:rPr>
       </w:pPr>
+      <w:proofErr w:type="spellStart"/>
       <w:r>
         <w:rPr>
           <w:lang w:val="en-IN"/>
         </w:rPr>
         <w:t>Pykinter</w:t>
       </w:r>
+      <w:proofErr w:type="spellEnd"/>
     </w:p>
     <w:p>
       <w:pPr>
@@ -37,7 +39,21 @@
         <w:rPr>
           <w:lang w:val="en-IN"/>
         </w:rPr>
-        <w:t>Instead of drag and drop , the widgets are placed once they are clicked.</w:t>
+        <w:t xml:space="preserve">Instead of drag and </w:t>
+      </w:r>
+      <w:proofErr w:type="gramStart"/>
+      <w:r>
+        <w:rPr>
+          <w:lang w:val="en-IN"/>
+        </w:rPr>
+        <w:t>drop ,</w:t>
+      </w:r>
+      <w:proofErr w:type="gramEnd"/>
+      <w:r>
+        <w:rPr>
+          <w:lang w:val="en-IN"/>
+        </w:rPr>
+        <w:t xml:space="preserve"> the widgets are placed once they are clicked.</w:t>
       </w:r>
     </w:p>
     <w:p>
@@ -55,7 +71,21 @@
         <w:rPr>
           <w:lang w:val="en-IN"/>
         </w:rPr>
-        <w:t>Taskbar can be edited with colors, icon sizes, icon shapes from given selections</w:t>
+        <w:t xml:space="preserve">Taskbar can be edited with </w:t>
+      </w:r>
+      <w:proofErr w:type="spellStart"/>
+      <w:r>
+        <w:rPr>
+          <w:lang w:val="en-IN"/>
+        </w:rPr>
+        <w:t>colors</w:t>
+      </w:r>
+      <w:proofErr w:type="spellEnd"/>
+      <w:r>
+        <w:rPr>
+          <w:lang w:val="en-IN"/>
+        </w:rPr>
+        <w:t>, icon sizes, icon shapes from given selections</w:t>
       </w:r>
     </w:p>
     <w:p>
@@ -73,7 +103,35 @@
         <w:rPr>
           <w:lang w:val="en-IN"/>
         </w:rPr>
-        <w:t>The center_frame(the window that is created by program) ‘s size can be adjusted and can be stretched out or stretched in to zoom in or zoom out but the aspect ratio will remain same.</w:t>
+        <w:t xml:space="preserve">The </w:t>
+      </w:r>
+      <w:proofErr w:type="spellStart"/>
+      <w:r>
+        <w:rPr>
+          <w:lang w:val="en-IN"/>
+        </w:rPr>
+        <w:t>center_</w:t>
+      </w:r>
+      <w:proofErr w:type="gramStart"/>
+      <w:r>
+        <w:rPr>
+          <w:lang w:val="en-IN"/>
+        </w:rPr>
+        <w:t>frame</w:t>
+      </w:r>
+      <w:proofErr w:type="spellEnd"/>
+      <w:r>
+        <w:rPr>
+          <w:lang w:val="en-IN"/>
+        </w:rPr>
+        <w:t>(</w:t>
+      </w:r>
+      <w:proofErr w:type="gramEnd"/>
+      <w:r>
+        <w:rPr>
+          <w:lang w:val="en-IN"/>
+        </w:rPr>
+        <w:t>the window that is created by program) ‘s size can be adjusted and can be stretched out or stretched in to zoom in or zoom out but the aspect ratio will remain same.</w:t>
       </w:r>
     </w:p>
     <w:p>
@@ -109,7 +167,21 @@
         <w:rPr>
           <w:lang w:val="en-IN"/>
         </w:rPr>
-        <w:t>Allows user to put values in listbox,combobox,dropmenu,optionmenu,</w:t>
+        <w:t xml:space="preserve">Allows user to put values in </w:t>
+      </w:r>
+      <w:proofErr w:type="spellStart"/>
+      <w:r>
+        <w:rPr>
+          <w:lang w:val="en-IN"/>
+        </w:rPr>
+        <w:t>listbox,combobox,dropmenu,optionmenu</w:t>
+      </w:r>
+      <w:proofErr w:type="spellEnd"/>
+      <w:r>
+        <w:rPr>
+          <w:lang w:val="en-IN"/>
+        </w:rPr>
+        <w:t>,</w:t>
       </w:r>
     </w:p>
     <w:p>
@@ -127,7 +199,21 @@
         <w:rPr>
           <w:lang w:val="en-IN"/>
         </w:rPr>
-        <w:t>Allow to insert image by doubleclicking on image widget</w:t>
+        <w:t xml:space="preserve">Allow to insert image by </w:t>
+      </w:r>
+      <w:proofErr w:type="spellStart"/>
+      <w:r>
+        <w:rPr>
+          <w:lang w:val="en-IN"/>
+        </w:rPr>
+        <w:t>doubleclicking</w:t>
+      </w:r>
+      <w:proofErr w:type="spellEnd"/>
+      <w:r>
+        <w:rPr>
+          <w:lang w:val="en-IN"/>
+        </w:rPr>
+        <w:t xml:space="preserve"> on image widget</w:t>
       </w:r>
     </w:p>
     <w:p>
@@ -145,7 +231,21 @@
         <w:rPr>
           <w:lang w:val="en-IN"/>
         </w:rPr>
-        <w:t>Allows to create out own widget and select particular bindings for it</w:t>
+        <w:t xml:space="preserve">Allows to create </w:t>
+      </w:r>
+      <w:proofErr w:type="spellStart"/>
+      <w:r>
+        <w:rPr>
+          <w:lang w:val="en-IN"/>
+        </w:rPr>
+        <w:t>out</w:t>
+      </w:r>
+      <w:proofErr w:type="spellEnd"/>
+      <w:r>
+        <w:rPr>
+          <w:lang w:val="en-IN"/>
+        </w:rPr>
+        <w:t xml:space="preserve"> own widget and select particular bindings for it</w:t>
       </w:r>
     </w:p>
     <w:p>
@@ -163,8 +263,16 @@
         <w:rPr>
           <w:lang w:val="en-IN"/>
         </w:rPr>
-        <w:t>Put bindings selection in properties_tab</w:t>
-      </w:r>
+        <w:t xml:space="preserve">Put bindings selection in </w:t>
+      </w:r>
+      <w:proofErr w:type="spellStart"/>
+      <w:r>
+        <w:rPr>
+          <w:lang w:val="en-IN"/>
+        </w:rPr>
+        <w:t>properties_tab</w:t>
+      </w:r>
+      <w:proofErr w:type="spellEnd"/>
     </w:p>
     <w:p>
       <w:pPr>
@@ -181,8 +289,16 @@
         <w:rPr>
           <w:lang w:val="en-IN"/>
         </w:rPr>
-        <w:t>Put function command property in properties_tab</w:t>
-      </w:r>
+        <w:t xml:space="preserve">Put function command property in </w:t>
+      </w:r>
+      <w:proofErr w:type="spellStart"/>
+      <w:r>
+        <w:rPr>
+          <w:lang w:val="en-IN"/>
+        </w:rPr>
+        <w:t>properties_tab</w:t>
+      </w:r>
+      <w:proofErr w:type="spellEnd"/>
     </w:p>
     <w:p>
       <w:pPr>
@@ -918,6 +1034,7 @@
           <w:lang w:val="en-IN"/>
         </w:rPr>
       </w:pPr>
+      <w:proofErr w:type="gramStart"/>
       <w:r>
         <w:rPr>
           <w:b/>
@@ -940,6 +1057,7 @@
         </w:rPr>
         <w:t xml:space="preserve"> Flow</w:t>
       </w:r>
+      <w:proofErr w:type="gramEnd"/>
       <w:r>
         <w:rPr>
           <w:b/>
@@ -2193,6 +2311,7 @@
           <w:lang w:val="en-IN"/>
         </w:rPr>
       </w:pPr>
+      <w:proofErr w:type="spellStart"/>
       <w:r>
         <w:rPr>
           <w:b/>
@@ -2203,7 +2322,19 @@
           <w:lang w:val="en-IN"/>
         </w:rPr>
         <w:lastRenderedPageBreak/>
-        <w:t>Annu Task</w:t>
+        <w:t>Annu</w:t>
+      </w:r>
+      <w:proofErr w:type="spellEnd"/>
+      <w:r>
+        <w:rPr>
+          <w:b/>
+          <w:bCs/>
+          <w:sz w:val="32"/>
+          <w:szCs w:val="28"/>
+          <w:u w:val="single"/>
+          <w:lang w:val="en-IN"/>
+        </w:rPr>
+        <w:t xml:space="preserve"> Task</w:t>
       </w:r>
     </w:p>
     <w:p>
@@ -2267,7 +2398,55 @@
           <w:u w:val="single"/>
           <w:lang w:val="en-IN"/>
         </w:rPr>
-        <w:t xml:space="preserve">    (i.e name_enter)</w:t>
+        <w:t xml:space="preserve">    (</w:t>
+      </w:r>
+      <w:proofErr w:type="spellStart"/>
+      <w:r>
+        <w:rPr>
+          <w:b/>
+          <w:bCs/>
+          <w:sz w:val="32"/>
+          <w:szCs w:val="28"/>
+          <w:u w:val="single"/>
+          <w:lang w:val="en-IN"/>
+        </w:rPr>
+        <w:t>i.e</w:t>
+      </w:r>
+      <w:proofErr w:type="spellEnd"/>
+      <w:r>
+        <w:rPr>
+          <w:b/>
+          <w:bCs/>
+          <w:sz w:val="32"/>
+          <w:szCs w:val="28"/>
+          <w:u w:val="single"/>
+          <w:lang w:val="en-IN"/>
+        </w:rPr>
+        <w:t xml:space="preserve"> </w:t>
+      </w:r>
+      <w:proofErr w:type="spellStart"/>
+      <w:r>
+        <w:rPr>
+          <w:b/>
+          <w:bCs/>
+          <w:sz w:val="32"/>
+          <w:szCs w:val="28"/>
+          <w:u w:val="single"/>
+          <w:lang w:val="en-IN"/>
+        </w:rPr>
+        <w:t>name_enter</w:t>
+      </w:r>
+      <w:proofErr w:type="spellEnd"/>
+      <w:r>
+        <w:rPr>
+          <w:b/>
+          <w:bCs/>
+          <w:sz w:val="32"/>
+          <w:szCs w:val="28"/>
+          <w:u w:val="single"/>
+          <w:lang w:val="en-IN"/>
+        </w:rPr>
+        <w:t>)</w:t>
       </w:r>
       <w:r>
         <w:rPr>
@@ -2364,16 +2543,42 @@
         </w:rPr>
         <w:t xml:space="preserve">Make taskbar in </w:t>
       </w:r>
-      <w:r>
-        <w:rPr>
-          <w:b/>
-          <w:bCs/>
-          <w:sz w:val="32"/>
-          <w:szCs w:val="28"/>
-          <w:u w:val="single"/>
-          <w:lang w:val="en-IN"/>
-        </w:rPr>
-        <w:t xml:space="preserve">tb() in </w:t>
+      <w:proofErr w:type="spellStart"/>
+      <w:proofErr w:type="gramStart"/>
+      <w:r>
+        <w:rPr>
+          <w:b/>
+          <w:bCs/>
+          <w:sz w:val="32"/>
+          <w:szCs w:val="28"/>
+          <w:u w:val="single"/>
+          <w:lang w:val="en-IN"/>
+        </w:rPr>
+        <w:t>tb</w:t>
+      </w:r>
+      <w:proofErr w:type="spellEnd"/>
+      <w:r>
+        <w:rPr>
+          <w:b/>
+          <w:bCs/>
+          <w:sz w:val="32"/>
+          <w:szCs w:val="28"/>
+          <w:u w:val="single"/>
+          <w:lang w:val="en-IN"/>
+        </w:rPr>
+        <w:t>(</w:t>
+      </w:r>
+      <w:proofErr w:type="gramEnd"/>
+      <w:r>
+        <w:rPr>
+          <w:b/>
+          <w:bCs/>
+          <w:sz w:val="32"/>
+          <w:szCs w:val="28"/>
+          <w:u w:val="single"/>
+          <w:lang w:val="en-IN"/>
+        </w:rPr>
+        <w:t xml:space="preserve">) in </w:t>
       </w:r>
       <w:r>
         <w:rPr>
@@ -2759,6 +2964,7 @@
           <w:lang w:val="en-IN"/>
         </w:rPr>
       </w:pPr>
+      <w:proofErr w:type="spellStart"/>
       <w:r>
         <w:rPr>
           <w:b/>
@@ -2770,6 +2976,7 @@
         </w:rPr>
         <w:t>Color</w:t>
       </w:r>
+      <w:proofErr w:type="spellEnd"/>
     </w:p>
     <w:p>
       <w:pPr>
@@ -3126,7 +3333,31 @@
           <w:u w:val="single"/>
           <w:lang w:val="en-IN"/>
         </w:rPr>
-        <w:t>Cursors diffent types</w:t>
+        <w:t xml:space="preserve">Cursors </w:t>
+      </w:r>
+      <w:proofErr w:type="spellStart"/>
+      <w:r>
+        <w:rPr>
+          <w:b/>
+          <w:bCs/>
+          <w:sz w:val="32"/>
+          <w:szCs w:val="28"/>
+          <w:u w:val="single"/>
+          <w:lang w:val="en-IN"/>
+        </w:rPr>
+        <w:t>diffent</w:t>
+      </w:r>
+      <w:proofErr w:type="spellEnd"/>
+      <w:r>
+        <w:rPr>
+          <w:b/>
+          <w:bCs/>
+          <w:sz w:val="32"/>
+          <w:szCs w:val="28"/>
+          <w:u w:val="single"/>
+          <w:lang w:val="en-IN"/>
+        </w:rPr>
+        <w:t xml:space="preserve"> types</w:t>
       </w:r>
     </w:p>
     <w:p>
@@ -3559,8 +3790,21 @@
           <w:u w:val="single"/>
           <w:lang w:val="en-IN"/>
         </w:rPr>
-        <w:t>Border color</w:t>
-      </w:r>
+        <w:t xml:space="preserve">Border </w:t>
+      </w:r>
+      <w:proofErr w:type="spellStart"/>
+      <w:r>
+        <w:rPr>
+          <w:b/>
+          <w:bCs/>
+          <w:sz w:val="32"/>
+          <w:szCs w:val="28"/>
+          <w:u w:val="single"/>
+          <w:lang w:val="en-IN"/>
+        </w:rPr>
+        <w:t>color</w:t>
+      </w:r>
+      <w:proofErr w:type="spellEnd"/>
     </w:p>
     <w:p>
       <w:pPr>
@@ -3587,7 +3831,31 @@
           <w:u w:val="single"/>
           <w:lang w:val="en-IN"/>
         </w:rPr>
-        <w:t>Border type (dashed,solid,circle)</w:t>
+        <w:t>Border type (</w:t>
+      </w:r>
+      <w:proofErr w:type="spellStart"/>
+      <w:r>
+        <w:rPr>
+          <w:b/>
+          <w:bCs/>
+          <w:sz w:val="32"/>
+          <w:szCs w:val="28"/>
+          <w:u w:val="single"/>
+          <w:lang w:val="en-IN"/>
+        </w:rPr>
+        <w:t>dashed,solid,circle</w:t>
+      </w:r>
+      <w:proofErr w:type="spellEnd"/>
+      <w:r>
+        <w:rPr>
+          <w:b/>
+          <w:bCs/>
+          <w:sz w:val="32"/>
+          <w:szCs w:val="28"/>
+          <w:u w:val="single"/>
+          <w:lang w:val="en-IN"/>
+        </w:rPr>
+        <w:t>)</w:t>
       </w:r>
     </w:p>
     <w:p>
@@ -3875,6 +4143,7 @@
           <w:lang w:val="en-IN"/>
         </w:rPr>
       </w:pPr>
+      <w:proofErr w:type="spellStart"/>
       <w:r>
         <w:rPr>
           <w:b/>
@@ -3886,6 +4155,7 @@
         </w:rPr>
         <w:t>Antialiasing</w:t>
       </w:r>
+      <w:proofErr w:type="spellEnd"/>
     </w:p>
     <w:p>
       <w:pPr>
@@ -3946,7 +4216,31 @@
           <w:u w:val="single"/>
           <w:lang w:val="en-IN"/>
         </w:rPr>
-        <w:t>ON Focus change list bar ( Same for Off Focus, On Click )</w:t>
+        <w:t xml:space="preserve">ON Focus change list bar </w:t>
+      </w:r>
+      <w:proofErr w:type="gramStart"/>
+      <w:r>
+        <w:rPr>
+          <w:b/>
+          <w:bCs/>
+          <w:sz w:val="32"/>
+          <w:szCs w:val="28"/>
+          <w:u w:val="single"/>
+          <w:lang w:val="en-IN"/>
+        </w:rPr>
+        <w:t>( Same</w:t>
+      </w:r>
+      <w:proofErr w:type="gramEnd"/>
+      <w:r>
+        <w:rPr>
+          <w:b/>
+          <w:bCs/>
+          <w:sz w:val="32"/>
+          <w:szCs w:val="28"/>
+          <w:u w:val="single"/>
+          <w:lang w:val="en-IN"/>
+        </w:rPr>
+        <w:t xml:space="preserve"> for Off Focus, On Click )</w:t>
       </w:r>
     </w:p>
     <w:p>
@@ -4146,6 +4440,7 @@
           <w:lang w:val="en-IN"/>
         </w:rPr>
       </w:pPr>
+      <w:proofErr w:type="spellStart"/>
       <w:r>
         <w:rPr>
           <w:b/>
@@ -4157,6 +4452,7 @@
         </w:rPr>
         <w:t>Antialiasing</w:t>
       </w:r>
+      <w:proofErr w:type="spellEnd"/>
     </w:p>
     <w:p>
       <w:pPr>
@@ -4211,8 +4507,21 @@
           <w:u w:val="single"/>
           <w:lang w:val="en-IN"/>
         </w:rPr>
-        <w:t>Border color</w:t>
-      </w:r>
+        <w:t xml:space="preserve">Border </w:t>
+      </w:r>
+      <w:proofErr w:type="spellStart"/>
+      <w:r>
+        <w:rPr>
+          <w:b/>
+          <w:bCs/>
+          <w:sz w:val="32"/>
+          <w:szCs w:val="28"/>
+          <w:u w:val="single"/>
+          <w:lang w:val="en-IN"/>
+        </w:rPr>
+        <w:t>color</w:t>
+      </w:r>
+      <w:proofErr w:type="spellEnd"/>
     </w:p>
     <w:p>
       <w:pPr>
@@ -4697,7 +5006,27 @@
                 <w:szCs w:val="19"/>
               </w:rPr>
               <w:br/>
-              <w:t>&lt;Button-4&gt; defines the scroll up event on mice with wheel support and and &lt;Button-5&gt; the scroll down. </w:t>
+              <w:t xml:space="preserve">&lt;Button-4&gt; defines the scroll up event on mice with wheel support and </w:t>
+            </w:r>
+            <w:proofErr w:type="spellStart"/>
+            <w:r>
+              <w:rPr>
+                <w:rFonts w:ascii="Verdana" w:eastAsia="Times New Roman" w:hAnsi="Verdana" w:cs="Times New Roman"/>
+                <w:color w:val="555555"/>
+                <w:sz w:val="19"/>
+                <w:szCs w:val="19"/>
+              </w:rPr>
+              <w:t>and</w:t>
+            </w:r>
+            <w:proofErr w:type="spellEnd"/>
+            <w:r>
+              <w:rPr>
+                <w:rFonts w:ascii="Verdana" w:eastAsia="Times New Roman" w:hAnsi="Verdana" w:cs="Times New Roman"/>
+                <w:color w:val="555555"/>
+                <w:sz w:val="19"/>
+                <w:szCs w:val="19"/>
+              </w:rPr>
+              <w:t xml:space="preserve"> &lt;Button-5&gt; the scroll down. </w:t>
             </w:r>
             <w:r>
               <w:rPr>
@@ -4707,7 +5036,67 @@
                 <w:szCs w:val="19"/>
               </w:rPr>
               <w:br/>
-              <w:t>If you press down a mouse button over a widget and keep it pressed, Tkinter will automatically "grab" the mouse pointer. Further mouse events like Motion and Release events will be sent to the current widget, even if the mouse is moved outside the current widget. The current position, relative to the widget, of the mouse pointer is provided in the x and y members of the event object passed to the callback. You can use ButtonPress instead of Button, or even leave it out completely: , , and &lt;1&gt; are all synonyms.</w:t>
+              <w:t xml:space="preserve">If you press down a mouse button over a widget and keep it pressed, </w:t>
+            </w:r>
+            <w:proofErr w:type="spellStart"/>
+            <w:r>
+              <w:rPr>
+                <w:rFonts w:ascii="Verdana" w:eastAsia="Times New Roman" w:hAnsi="Verdana" w:cs="Times New Roman"/>
+                <w:color w:val="555555"/>
+                <w:sz w:val="19"/>
+                <w:szCs w:val="19"/>
+              </w:rPr>
+              <w:t>Tkinter</w:t>
+            </w:r>
+            <w:proofErr w:type="spellEnd"/>
+            <w:r>
+              <w:rPr>
+                <w:rFonts w:ascii="Verdana" w:eastAsia="Times New Roman" w:hAnsi="Verdana" w:cs="Times New Roman"/>
+                <w:color w:val="555555"/>
+                <w:sz w:val="19"/>
+                <w:szCs w:val="19"/>
+              </w:rPr>
+              <w:t xml:space="preserve"> will automatically "grab" the mouse pointer. Further mouse events like Motion and Release events will be sent to the current widget, even if the mouse is moved outside the current widget. The current position, relative to the widget, of the mouse pointer is provided in the x and y members of the event object passed to the callback. You can use </w:t>
+            </w:r>
+            <w:proofErr w:type="spellStart"/>
+            <w:r>
+              <w:rPr>
+                <w:rFonts w:ascii="Verdana" w:eastAsia="Times New Roman" w:hAnsi="Verdana" w:cs="Times New Roman"/>
+                <w:color w:val="555555"/>
+                <w:sz w:val="19"/>
+                <w:szCs w:val="19"/>
+              </w:rPr>
+              <w:t>ButtonPress</w:t>
+            </w:r>
+            <w:proofErr w:type="spellEnd"/>
+            <w:r>
+              <w:rPr>
+                <w:rFonts w:ascii="Verdana" w:eastAsia="Times New Roman" w:hAnsi="Verdana" w:cs="Times New Roman"/>
+                <w:color w:val="555555"/>
+                <w:sz w:val="19"/>
+                <w:szCs w:val="19"/>
+              </w:rPr>
+              <w:t xml:space="preserve"> instead of Button, or even leave it out completely</w:t>
+            </w:r>
+            <w:proofErr w:type="gramStart"/>
+            <w:r>
+              <w:rPr>
+                <w:rFonts w:ascii="Verdana" w:eastAsia="Times New Roman" w:hAnsi="Verdana" w:cs="Times New Roman"/>
+                <w:color w:val="555555"/>
+                <w:sz w:val="19"/>
+                <w:szCs w:val="19"/>
+              </w:rPr>
+              <w:t>: ,</w:t>
+            </w:r>
+            <w:proofErr w:type="gramEnd"/>
+            <w:r>
+              <w:rPr>
+                <w:rFonts w:ascii="Verdana" w:eastAsia="Times New Roman" w:hAnsi="Verdana" w:cs="Times New Roman"/>
+                <w:color w:val="555555"/>
+                <w:sz w:val="19"/>
+                <w:szCs w:val="19"/>
+              </w:rPr>
+              <w:t> , and &lt;1&gt; are all synonyms.</w:t>
             </w:r>
           </w:p>
         </w:tc>
@@ -4778,8 +5167,39 @@
                 <w:sz w:val="19"/>
                 <w:szCs w:val="19"/>
               </w:rPr>
-              <w:t>The mouse is moved with a mouse button being held down. To specify the left, middle or right mouse button use &lt;B1-Motion&gt;, &lt;B2-Motion&gt; and &lt;B3-Motion&gt; respectively. The current position of the mouse pointer is provided in the x and y members of the event object passed to the callback, i.e. event.x, event.y</w:t>
+              <w:t xml:space="preserve">The mouse is moved with a mouse button being held down. To specify the left, middle or right mouse button use &lt;B1-Motion&gt;, &lt;B2-Motion&gt; and &lt;B3-Motion&gt; respectively. The current position of the mouse pointer is provided in the x and y members of the event object passed to the callback, i.e. </w:t>
             </w:r>
+            <w:proofErr w:type="spellStart"/>
+            <w:r>
+              <w:rPr>
+                <w:rFonts w:ascii="Verdana" w:eastAsia="Times New Roman" w:hAnsi="Verdana" w:cs="Times New Roman"/>
+                <w:color w:val="555555"/>
+                <w:sz w:val="19"/>
+                <w:szCs w:val="19"/>
+              </w:rPr>
+              <w:t>event.x</w:t>
+            </w:r>
+            <w:proofErr w:type="spellEnd"/>
+            <w:r>
+              <w:rPr>
+                <w:rFonts w:ascii="Verdana" w:eastAsia="Times New Roman" w:hAnsi="Verdana" w:cs="Times New Roman"/>
+                <w:color w:val="555555"/>
+                <w:sz w:val="19"/>
+                <w:szCs w:val="19"/>
+              </w:rPr>
+              <w:t xml:space="preserve">, </w:t>
+            </w:r>
+            <w:proofErr w:type="spellStart"/>
+            <w:r>
+              <w:rPr>
+                <w:rFonts w:ascii="Verdana" w:eastAsia="Times New Roman" w:hAnsi="Verdana" w:cs="Times New Roman"/>
+                <w:color w:val="555555"/>
+                <w:sz w:val="19"/>
+                <w:szCs w:val="19"/>
+              </w:rPr>
+              <w:t>event.y</w:t>
+            </w:r>
+            <w:proofErr w:type="spellEnd"/>
           </w:p>
         </w:tc>
       </w:tr>
@@ -4816,7 +5236,27 @@
                 <w:sz w:val="19"/>
                 <w:szCs w:val="19"/>
               </w:rPr>
-              <w:t>&lt;ButtonRelease&gt;</w:t>
+              <w:t>&lt;</w:t>
+            </w:r>
+            <w:proofErr w:type="spellStart"/>
+            <w:r>
+              <w:rPr>
+                <w:rFonts w:ascii="Verdana" w:eastAsia="Times New Roman" w:hAnsi="Verdana" w:cs="Times New Roman"/>
+                <w:color w:val="555555"/>
+                <w:sz w:val="19"/>
+                <w:szCs w:val="19"/>
+              </w:rPr>
+              <w:t>ButtonRelease</w:t>
+            </w:r>
+            <w:proofErr w:type="spellEnd"/>
+            <w:r>
+              <w:rPr>
+                <w:rFonts w:ascii="Verdana" w:eastAsia="Times New Roman" w:hAnsi="Verdana" w:cs="Times New Roman"/>
+                <w:color w:val="555555"/>
+                <w:sz w:val="19"/>
+                <w:szCs w:val="19"/>
+              </w:rPr>
+              <w:t>&gt;</w:t>
             </w:r>
           </w:p>
         </w:tc>
@@ -4849,8 +5289,39 @@
                 <w:sz w:val="19"/>
                 <w:szCs w:val="19"/>
               </w:rPr>
-              <w:t>Event, if a button is released. To specify the left, middle or right mouse button use &lt;ButtonRelease-1&gt;, &lt;ButtonRelease-2&gt;, and &lt;ButtonRelease-3&gt; respectively. The current position of the mouse pointer is provided in the x and y members of the event object passed to the callback, i.e. event.x, event.y</w:t>
+              <w:t xml:space="preserve">Event, if a button is released. To specify the left, middle or right mouse button use &lt;ButtonRelease-1&gt;, &lt;ButtonRelease-2&gt;, and &lt;ButtonRelease-3&gt; respectively. The current position of the mouse pointer is provided in the x and y members of the event object passed to the callback, i.e. </w:t>
             </w:r>
+            <w:proofErr w:type="spellStart"/>
+            <w:r>
+              <w:rPr>
+                <w:rFonts w:ascii="Verdana" w:eastAsia="Times New Roman" w:hAnsi="Verdana" w:cs="Times New Roman"/>
+                <w:color w:val="555555"/>
+                <w:sz w:val="19"/>
+                <w:szCs w:val="19"/>
+              </w:rPr>
+              <w:t>event.x</w:t>
+            </w:r>
+            <w:proofErr w:type="spellEnd"/>
+            <w:r>
+              <w:rPr>
+                <w:rFonts w:ascii="Verdana" w:eastAsia="Times New Roman" w:hAnsi="Verdana" w:cs="Times New Roman"/>
+                <w:color w:val="555555"/>
+                <w:sz w:val="19"/>
+                <w:szCs w:val="19"/>
+              </w:rPr>
+              <w:t xml:space="preserve">, </w:t>
+            </w:r>
+            <w:proofErr w:type="spellStart"/>
+            <w:r>
+              <w:rPr>
+                <w:rFonts w:ascii="Verdana" w:eastAsia="Times New Roman" w:hAnsi="Verdana" w:cs="Times New Roman"/>
+                <w:color w:val="555555"/>
+                <w:sz w:val="19"/>
+                <w:szCs w:val="19"/>
+              </w:rPr>
+              <w:t>event.y</w:t>
+            </w:r>
+            <w:proofErr w:type="spellEnd"/>
           </w:p>
         </w:tc>
       </w:tr>
@@ -5011,7 +5482,27 @@
                 <w:szCs w:val="19"/>
               </w:rPr>
               <w:br/>
-              <w:t>Attention: This doesn't mean that the user pressed the Enter key!. &lt;Return&gt; is used for this purpose.</w:t>
+              <w:t>Attention: This doesn't mean that the user pressed the Enter key</w:t>
+            </w:r>
+            <w:proofErr w:type="gramStart"/>
+            <w:r>
+              <w:rPr>
+                <w:rFonts w:ascii="Verdana" w:eastAsia="Times New Roman" w:hAnsi="Verdana" w:cs="Times New Roman"/>
+                <w:color w:val="555555"/>
+                <w:sz w:val="19"/>
+                <w:szCs w:val="19"/>
+              </w:rPr>
+              <w:t>!.</w:t>
+            </w:r>
+            <w:proofErr w:type="gramEnd"/>
+            <w:r>
+              <w:rPr>
+                <w:rFonts w:ascii="Verdana" w:eastAsia="Times New Roman" w:hAnsi="Verdana" w:cs="Times New Roman"/>
+                <w:color w:val="555555"/>
+                <w:sz w:val="19"/>
+                <w:szCs w:val="19"/>
+              </w:rPr>
+              <w:t xml:space="preserve"> &lt;Return&gt; is used for this purpose.</w:t>
             </w:r>
           </w:p>
         </w:tc>
@@ -5120,7 +5611,27 @@
                 <w:sz w:val="19"/>
                 <w:szCs w:val="19"/>
               </w:rPr>
-              <w:t>&lt;FocusIn&gt;</w:t>
+              <w:t>&lt;</w:t>
+            </w:r>
+            <w:proofErr w:type="spellStart"/>
+            <w:r>
+              <w:rPr>
+                <w:rFonts w:ascii="Verdana" w:eastAsia="Times New Roman" w:hAnsi="Verdana" w:cs="Times New Roman"/>
+                <w:color w:val="555555"/>
+                <w:sz w:val="19"/>
+                <w:szCs w:val="19"/>
+              </w:rPr>
+              <w:t>FocusIn</w:t>
+            </w:r>
+            <w:proofErr w:type="spellEnd"/>
+            <w:r>
+              <w:rPr>
+                <w:rFonts w:ascii="Verdana" w:eastAsia="Times New Roman" w:hAnsi="Verdana" w:cs="Times New Roman"/>
+                <w:color w:val="555555"/>
+                <w:sz w:val="19"/>
+                <w:szCs w:val="19"/>
+              </w:rPr>
+              <w:t>&gt;</w:t>
             </w:r>
           </w:p>
         </w:tc>
@@ -5191,7 +5702,27 @@
                 <w:sz w:val="19"/>
                 <w:szCs w:val="19"/>
               </w:rPr>
-              <w:t>&lt;FocusOut&gt;</w:t>
+              <w:t>&lt;</w:t>
+            </w:r>
+            <w:proofErr w:type="spellStart"/>
+            <w:r>
+              <w:rPr>
+                <w:rFonts w:ascii="Verdana" w:eastAsia="Times New Roman" w:hAnsi="Verdana" w:cs="Times New Roman"/>
+                <w:color w:val="555555"/>
+                <w:sz w:val="19"/>
+                <w:szCs w:val="19"/>
+              </w:rPr>
+              <w:t>FocusOut</w:t>
+            </w:r>
+            <w:proofErr w:type="spellEnd"/>
+            <w:r>
+              <w:rPr>
+                <w:rFonts w:ascii="Verdana" w:eastAsia="Times New Roman" w:hAnsi="Verdana" w:cs="Times New Roman"/>
+                <w:color w:val="555555"/>
+                <w:sz w:val="19"/>
+                <w:szCs w:val="19"/>
+              </w:rPr>
+              <w:t>&gt;</w:t>
             </w:r>
           </w:p>
         </w:tc>
@@ -5305,7 +5836,147 @@
                 <w:szCs w:val="19"/>
               </w:rPr>
               <w:lastRenderedPageBreak/>
-              <w:t>keyboard: The special keys are Cancel (the Break key), BackSpace, Tab, Return(the Enter key), Shift_L (any Shift key), Control_L (any Control key), Alt_L (any Alt key), Pause, Caps_Lock, Escape, Prior (Page Up), Next (Page Down), End, Home, Left, Up, Right, Down, Print, Insert, Delete, F1, F2, F3, F4, F5, F6, F7, F8, F9, F10, F11, F12, Num_Lock, and Scroll_Lock.</w:t>
+              <w:t xml:space="preserve">keyboard: The special keys are Cancel (the Break key), </w:t>
+            </w:r>
+            <w:proofErr w:type="spellStart"/>
+            <w:r>
+              <w:rPr>
+                <w:rFonts w:ascii="Verdana" w:eastAsia="Times New Roman" w:hAnsi="Verdana" w:cs="Times New Roman"/>
+                <w:color w:val="555555"/>
+                <w:sz w:val="19"/>
+                <w:szCs w:val="19"/>
+              </w:rPr>
+              <w:t>BackSpace</w:t>
+            </w:r>
+            <w:proofErr w:type="spellEnd"/>
+            <w:r>
+              <w:rPr>
+                <w:rFonts w:ascii="Verdana" w:eastAsia="Times New Roman" w:hAnsi="Verdana" w:cs="Times New Roman"/>
+                <w:color w:val="555555"/>
+                <w:sz w:val="19"/>
+                <w:szCs w:val="19"/>
+              </w:rPr>
+              <w:t xml:space="preserve">, Tab, Return(the Enter key), </w:t>
+            </w:r>
+            <w:proofErr w:type="spellStart"/>
+            <w:r>
+              <w:rPr>
+                <w:rFonts w:ascii="Verdana" w:eastAsia="Times New Roman" w:hAnsi="Verdana" w:cs="Times New Roman"/>
+                <w:color w:val="555555"/>
+                <w:sz w:val="19"/>
+                <w:szCs w:val="19"/>
+              </w:rPr>
+              <w:t>Shift_L</w:t>
+            </w:r>
+            <w:proofErr w:type="spellEnd"/>
+            <w:r>
+              <w:rPr>
+                <w:rFonts w:ascii="Verdana" w:eastAsia="Times New Roman" w:hAnsi="Verdana" w:cs="Times New Roman"/>
+                <w:color w:val="555555"/>
+                <w:sz w:val="19"/>
+                <w:szCs w:val="19"/>
+              </w:rPr>
+              <w:t xml:space="preserve"> (any Shift key), </w:t>
+            </w:r>
+            <w:proofErr w:type="spellStart"/>
+            <w:r>
+              <w:rPr>
+                <w:rFonts w:ascii="Verdana" w:eastAsia="Times New Roman" w:hAnsi="Verdana" w:cs="Times New Roman"/>
+                <w:color w:val="555555"/>
+                <w:sz w:val="19"/>
+                <w:szCs w:val="19"/>
+              </w:rPr>
+              <w:t>Control_L</w:t>
+            </w:r>
+            <w:proofErr w:type="spellEnd"/>
+            <w:r>
+              <w:rPr>
+                <w:rFonts w:ascii="Verdana" w:eastAsia="Times New Roman" w:hAnsi="Verdana" w:cs="Times New Roman"/>
+                <w:color w:val="555555"/>
+                <w:sz w:val="19"/>
+                <w:szCs w:val="19"/>
+              </w:rPr>
+              <w:t xml:space="preserve"> (any Control key), </w:t>
+            </w:r>
+            <w:proofErr w:type="spellStart"/>
+            <w:r>
+              <w:rPr>
+                <w:rFonts w:ascii="Verdana" w:eastAsia="Times New Roman" w:hAnsi="Verdana" w:cs="Times New Roman"/>
+                <w:color w:val="555555"/>
+                <w:sz w:val="19"/>
+                <w:szCs w:val="19"/>
+              </w:rPr>
+              <w:t>Alt_L</w:t>
+            </w:r>
+            <w:proofErr w:type="spellEnd"/>
+            <w:r>
+              <w:rPr>
+                <w:rFonts w:ascii="Verdana" w:eastAsia="Times New Roman" w:hAnsi="Verdana" w:cs="Times New Roman"/>
+                <w:color w:val="555555"/>
+                <w:sz w:val="19"/>
+                <w:szCs w:val="19"/>
+              </w:rPr>
+              <w:t xml:space="preserve"> (any Alt key), Pause, </w:t>
+            </w:r>
+            <w:proofErr w:type="spellStart"/>
+            <w:r>
+              <w:rPr>
+                <w:rFonts w:ascii="Verdana" w:eastAsia="Times New Roman" w:hAnsi="Verdana" w:cs="Times New Roman"/>
+                <w:color w:val="555555"/>
+                <w:sz w:val="19"/>
+                <w:szCs w:val="19"/>
+              </w:rPr>
+              <w:t>Caps_Lock</w:t>
+            </w:r>
+            <w:proofErr w:type="spellEnd"/>
+            <w:r>
+              <w:rPr>
+                <w:rFonts w:ascii="Verdana" w:eastAsia="Times New Roman" w:hAnsi="Verdana" w:cs="Times New Roman"/>
+                <w:color w:val="555555"/>
+                <w:sz w:val="19"/>
+                <w:szCs w:val="19"/>
+              </w:rPr>
+              <w:t xml:space="preserve">, Escape, Prior (Page Up), Next (Page Down), End, Home, Left, Up, Right, Down, Print, Insert, Delete, F1, F2, F3, F4, F5, F6, F7, F8, F9, F10, F11, F12, </w:t>
+            </w:r>
+            <w:proofErr w:type="spellStart"/>
+            <w:r>
+              <w:rPr>
+                <w:rFonts w:ascii="Verdana" w:eastAsia="Times New Roman" w:hAnsi="Verdana" w:cs="Times New Roman"/>
+                <w:color w:val="555555"/>
+                <w:sz w:val="19"/>
+                <w:szCs w:val="19"/>
+              </w:rPr>
+              <w:t>Num_Lock</w:t>
+            </w:r>
+            <w:proofErr w:type="spellEnd"/>
+            <w:r>
+              <w:rPr>
+                <w:rFonts w:ascii="Verdana" w:eastAsia="Times New Roman" w:hAnsi="Verdana" w:cs="Times New Roman"/>
+                <w:color w:val="555555"/>
+                <w:sz w:val="19"/>
+                <w:szCs w:val="19"/>
+              </w:rPr>
+              <w:t xml:space="preserve">, and </w:t>
+            </w:r>
+            <w:proofErr w:type="spellStart"/>
+            <w:r>
+              <w:rPr>
+                <w:rFonts w:ascii="Verdana" w:eastAsia="Times New Roman" w:hAnsi="Verdana" w:cs="Times New Roman"/>
+                <w:color w:val="555555"/>
+                <w:sz w:val="19"/>
+                <w:szCs w:val="19"/>
+              </w:rPr>
+              <w:t>Scroll_Lock</w:t>
+            </w:r>
+            <w:proofErr w:type="spellEnd"/>
+            <w:r>
+              <w:rPr>
+                <w:rFonts w:ascii="Verdana" w:eastAsia="Times New Roman" w:hAnsi="Verdana" w:cs="Times New Roman"/>
+                <w:color w:val="555555"/>
+                <w:sz w:val="19"/>
+                <w:szCs w:val="19"/>
+              </w:rPr>
+              <w:t>.</w:t>
             </w:r>
           </w:p>
         </w:tc>
@@ -5617,7 +6288,31 @@
           <w:u w:val="single"/>
           <w:lang w:val="en-IN"/>
         </w:rPr>
-        <w:t xml:space="preserve">  Bindings properties</w:t>
+        <w:t xml:space="preserve">  </w:t>
+      </w:r>
+      <w:proofErr w:type="gramStart"/>
+      <w:r>
+        <w:rPr>
+          <w:b/>
+          <w:bCs/>
+          <w:sz w:val="36"/>
+          <w:szCs w:val="30"/>
+          <w:u w:val="single"/>
+          <w:lang w:val="en-IN"/>
+        </w:rPr>
+        <w:t>Bindings</w:t>
+      </w:r>
+      <w:proofErr w:type="gramEnd"/>
+      <w:r>
+        <w:rPr>
+          <w:b/>
+          <w:bCs/>
+          <w:sz w:val="36"/>
+          <w:szCs w:val="30"/>
+          <w:u w:val="single"/>
+          <w:lang w:val="en-IN"/>
+        </w:rPr>
+        <w:t xml:space="preserve"> properties</w:t>
       </w:r>
     </w:p>
     <w:p>
@@ -5669,6 +6364,7 @@
           <w:color w:val="000000"/>
         </w:rPr>
       </w:pPr>
+      <w:proofErr w:type="gramStart"/>
       <w:r>
         <w:rPr>
           <w:rFonts w:ascii="Georgia" w:eastAsia="Times New Roman" w:hAnsi="Georgia" w:cs="Times New Roman"/>
@@ -5678,6 +6374,7 @@
         </w:rPr>
         <w:t>widget</w:t>
       </w:r>
+      <w:proofErr w:type="gramEnd"/>
     </w:p>
     <w:p>
       <w:pPr>
@@ -5689,12 +6386,37 @@
           <w:color w:val="000000"/>
         </w:rPr>
       </w:pPr>
+      <w:proofErr w:type="gramStart"/>
       <w:r>
         <w:rPr>
           <w:rFonts w:ascii="Georgia" w:eastAsia="Times New Roman" w:hAnsi="Georgia" w:cs="Times New Roman"/>
           <w:color w:val="000000"/>
         </w:rPr>
-        <w:t>The widget which generated this event. This is a valid Tkinter widget instance, not a name. This attribute is set for all events.</w:t>
+        <w:t>The widget which generated this event.</w:t>
+      </w:r>
+      <w:proofErr w:type="gramEnd"/>
+      <w:r>
+        <w:rPr>
+          <w:rFonts w:ascii="Georgia" w:eastAsia="Times New Roman" w:hAnsi="Georgia" w:cs="Times New Roman"/>
+          <w:color w:val="000000"/>
+        </w:rPr>
+        <w:t xml:space="preserve"> This is a valid </w:t>
+      </w:r>
+      <w:proofErr w:type="spellStart"/>
+      <w:r>
+        <w:rPr>
+          <w:rFonts w:ascii="Georgia" w:eastAsia="Times New Roman" w:hAnsi="Georgia" w:cs="Times New Roman"/>
+          <w:color w:val="000000"/>
+        </w:rPr>
+        <w:t>Tkinter</w:t>
+      </w:r>
+      <w:proofErr w:type="spellEnd"/>
+      <w:r>
+        <w:rPr>
+          <w:rFonts w:ascii="Georgia" w:eastAsia="Times New Roman" w:hAnsi="Georgia" w:cs="Times New Roman"/>
+          <w:color w:val="000000"/>
+        </w:rPr>
+        <w:t xml:space="preserve"> widget instance, not a name. This attribute is set for all events.</w:t>
       </w:r>
     </w:p>
     <w:p>
@@ -5707,6 +6429,7 @@
           <w:color w:val="000000"/>
         </w:rPr>
       </w:pPr>
+      <w:proofErr w:type="gramStart"/>
       <w:r>
         <w:rPr>
           <w:rFonts w:ascii="Georgia" w:eastAsia="Times New Roman" w:hAnsi="Georgia" w:cs="Times New Roman"/>
@@ -5714,7 +6437,17 @@
           <w:bCs/>
           <w:color w:val="000000"/>
         </w:rPr>
-        <w:t>x, y</w:t>
+        <w:t>x</w:t>
+      </w:r>
+      <w:proofErr w:type="gramEnd"/>
+      <w:r>
+        <w:rPr>
+          <w:rFonts w:ascii="Georgia" w:eastAsia="Times New Roman" w:hAnsi="Georgia" w:cs="Times New Roman"/>
+          <w:b/>
+          <w:bCs/>
+          <w:color w:val="000000"/>
+        </w:rPr>
+        <w:t>, y</w:t>
       </w:r>
     </w:p>
     <w:p>
@@ -5727,6 +6460,7 @@
           <w:color w:val="000000"/>
         </w:rPr>
       </w:pPr>
+      <w:proofErr w:type="gramStart"/>
       <w:r>
         <w:rPr>
           <w:rFonts w:ascii="Georgia" w:eastAsia="Times New Roman" w:hAnsi="Georgia" w:cs="Times New Roman"/>
@@ -5734,6 +6468,7 @@
         </w:rPr>
         <w:t>The current mouse position, in pixels.</w:t>
       </w:r>
+      <w:proofErr w:type="gramEnd"/>
     </w:p>
     <w:p>
       <w:pPr>
@@ -5745,6 +6480,7 @@
           <w:color w:val="000000"/>
         </w:rPr>
       </w:pPr>
+      <w:proofErr w:type="spellStart"/>
       <w:r>
         <w:rPr>
           <w:rFonts w:ascii="Georgia" w:eastAsia="Times New Roman" w:hAnsi="Georgia" w:cs="Times New Roman"/>
@@ -5752,8 +6488,29 @@
           <w:bCs/>
           <w:color w:val="000000"/>
         </w:rPr>
-        <w:t>x_root, y_root</w:t>
-      </w:r>
+        <w:t>x_root</w:t>
+      </w:r>
+      <w:proofErr w:type="spellEnd"/>
+      <w:r>
+        <w:rPr>
+          <w:rFonts w:ascii="Georgia" w:eastAsia="Times New Roman" w:hAnsi="Georgia" w:cs="Times New Roman"/>
+          <w:b/>
+          <w:bCs/>
+          <w:color w:val="000000"/>
+        </w:rPr>
+        <w:t xml:space="preserve">, </w:t>
+      </w:r>
+      <w:proofErr w:type="spellStart"/>
+      <w:r>
+        <w:rPr>
+          <w:rFonts w:ascii="Georgia" w:eastAsia="Times New Roman" w:hAnsi="Georgia" w:cs="Times New Roman"/>
+          <w:b/>
+          <w:bCs/>
+          <w:color w:val="000000"/>
+        </w:rPr>
+        <w:t>y_root</w:t>
+      </w:r>
+      <w:proofErr w:type="spellEnd"/>
     </w:p>
     <w:p>
       <w:pPr>
@@ -5765,6 +6522,7 @@
           <w:color w:val="000000"/>
         </w:rPr>
       </w:pPr>
+      <w:proofErr w:type="gramStart"/>
       <w:r>
         <w:rPr>
           <w:rFonts w:ascii="Georgia" w:eastAsia="Times New Roman" w:hAnsi="Georgia" w:cs="Times New Roman"/>
@@ -5772,6 +6530,7 @@
         </w:rPr>
         <w:t>The current mouse position relative to the upper left corner of the screen, in pixels.</w:t>
       </w:r>
+      <w:proofErr w:type="gramEnd"/>
     </w:p>
     <w:p>
       <w:pPr>
@@ -5783,6 +6542,7 @@
           <w:color w:val="000000"/>
         </w:rPr>
       </w:pPr>
+      <w:proofErr w:type="gramStart"/>
       <w:r>
         <w:rPr>
           <w:rFonts w:ascii="Georgia" w:eastAsia="Times New Roman" w:hAnsi="Georgia" w:cs="Times New Roman"/>
@@ -5792,6 +6552,7 @@
         </w:rPr>
         <w:t>char</w:t>
       </w:r>
+      <w:proofErr w:type="gramEnd"/>
     </w:p>
     <w:p>
       <w:pPr>
@@ -5803,6 +6564,7 @@
           <w:color w:val="000000"/>
         </w:rPr>
       </w:pPr>
+      <w:proofErr w:type="gramStart"/>
       <w:r>
         <w:rPr>
           <w:rFonts w:ascii="Georgia" w:eastAsia="Times New Roman" w:hAnsi="Georgia" w:cs="Times New Roman"/>
@@ -5810,6 +6572,7 @@
         </w:rPr>
         <w:t>The character code (keyboard events only), as a string.</w:t>
       </w:r>
+      <w:proofErr w:type="gramEnd"/>
     </w:p>
     <w:p>
       <w:pPr>
@@ -5821,6 +6584,8 @@
           <w:color w:val="000000"/>
         </w:rPr>
       </w:pPr>
+      <w:proofErr w:type="spellStart"/>
+      <w:proofErr w:type="gramStart"/>
       <w:r>
         <w:rPr>
           <w:rFonts w:ascii="Georgia" w:eastAsia="Times New Roman" w:hAnsi="Georgia" w:cs="Times New Roman"/>
@@ -5830,6 +6595,8 @@
         </w:rPr>
         <w:t>keysym</w:t>
       </w:r>
+      <w:proofErr w:type="spellEnd"/>
+      <w:proofErr w:type="gramEnd"/>
     </w:p>
     <w:p>
       <w:pPr>
@@ -5841,6 +6608,7 @@
           <w:color w:val="000000"/>
         </w:rPr>
       </w:pPr>
+      <w:proofErr w:type="gramStart"/>
       <w:r>
         <w:rPr>
           <w:rFonts w:ascii="Georgia" w:eastAsia="Times New Roman" w:hAnsi="Georgia" w:cs="Times New Roman"/>
@@ -5848,6 +6616,7 @@
         </w:rPr>
         <w:t>The key symbol (keyboard events only).</w:t>
       </w:r>
+      <w:proofErr w:type="gramEnd"/>
     </w:p>
     <w:p>
       <w:pPr>
@@ -5859,6 +6628,8 @@
           <w:color w:val="000000"/>
         </w:rPr>
       </w:pPr>
+      <w:proofErr w:type="spellStart"/>
+      <w:proofErr w:type="gramStart"/>
       <w:r>
         <w:rPr>
           <w:rFonts w:ascii="Georgia" w:eastAsia="Times New Roman" w:hAnsi="Georgia" w:cs="Times New Roman"/>
@@ -5868,6 +6639,8 @@
         </w:rPr>
         <w:t>keycode</w:t>
       </w:r>
+      <w:proofErr w:type="spellEnd"/>
+      <w:proofErr w:type="gramEnd"/>
     </w:p>
     <w:p>
       <w:pPr>
@@ -5879,6 +6652,7 @@
           <w:color w:val="000000"/>
         </w:rPr>
       </w:pPr>
+      <w:proofErr w:type="gramStart"/>
       <w:r>
         <w:rPr>
           <w:rFonts w:ascii="Georgia" w:eastAsia="Times New Roman" w:hAnsi="Georgia" w:cs="Times New Roman"/>
@@ -5886,6 +6660,7 @@
         </w:rPr>
         <w:t>The key code (keyboard events only).</w:t>
       </w:r>
+      <w:proofErr w:type="gramEnd"/>
     </w:p>
     <w:p>
       <w:pPr>
@@ -5897,6 +6672,7 @@
           <w:color w:val="000000"/>
         </w:rPr>
       </w:pPr>
+      <w:proofErr w:type="gramStart"/>
       <w:r>
         <w:rPr>
           <w:rFonts w:ascii="Georgia" w:eastAsia="Times New Roman" w:hAnsi="Georgia" w:cs="Times New Roman"/>
@@ -5906,6 +6682,7 @@
         </w:rPr>
         <w:t>num</w:t>
       </w:r>
+      <w:proofErr w:type="gramEnd"/>
     </w:p>
     <w:p>
       <w:pPr>
@@ -5935,6 +6712,7 @@
           <w:color w:val="000000"/>
         </w:rPr>
       </w:pPr>
+      <w:proofErr w:type="gramStart"/>
       <w:r>
         <w:rPr>
           <w:rFonts w:ascii="Georgia" w:eastAsia="Times New Roman" w:hAnsi="Georgia" w:cs="Times New Roman"/>
@@ -5942,7 +6720,17 @@
           <w:bCs/>
           <w:color w:val="000000"/>
         </w:rPr>
-        <w:t>width, height</w:t>
+        <w:t>width</w:t>
+      </w:r>
+      <w:proofErr w:type="gramEnd"/>
+      <w:r>
+        <w:rPr>
+          <w:rFonts w:ascii="Georgia" w:eastAsia="Times New Roman" w:hAnsi="Georgia" w:cs="Times New Roman"/>
+          <w:b/>
+          <w:bCs/>
+          <w:color w:val="000000"/>
+        </w:rPr>
+        <w:t>, height</w:t>
       </w:r>
     </w:p>
     <w:p>
@@ -5955,6 +6743,7 @@
           <w:color w:val="000000"/>
         </w:rPr>
       </w:pPr>
+      <w:proofErr w:type="gramStart"/>
       <w:r>
         <w:rPr>
           <w:rFonts w:ascii="Georgia" w:eastAsia="Times New Roman" w:hAnsi="Georgia" w:cs="Times New Roman"/>
@@ -5962,6 +6751,7 @@
         </w:rPr>
         <w:t>The new size of the widget, in pixels (Configure events only).</w:t>
       </w:r>
+      <w:proofErr w:type="gramEnd"/>
     </w:p>
     <w:p>
       <w:pPr>
@@ -5973,6 +6763,7 @@
           <w:color w:val="000000"/>
         </w:rPr>
       </w:pPr>
+      <w:proofErr w:type="gramStart"/>
       <w:r>
         <w:rPr>
           <w:rFonts w:ascii="Georgia" w:eastAsia="Times New Roman" w:hAnsi="Georgia" w:cs="Times New Roman"/>
@@ -5982,6 +6773,7 @@
         </w:rPr>
         <w:t>type</w:t>
       </w:r>
+      <w:proofErr w:type="gramEnd"/>
     </w:p>
     <w:p>
       <w:pPr>
@@ -5993,6 +6785,7 @@
           <w:color w:val="000000"/>
         </w:rPr>
       </w:pPr>
+      <w:proofErr w:type="gramStart"/>
       <w:r>
         <w:rPr>
           <w:rFonts w:ascii="Georgia" w:eastAsia="Times New Roman" w:hAnsi="Georgia" w:cs="Times New Roman"/>
@@ -6000,6 +6793,7 @@
         </w:rPr>
         <w:t>The event type.</w:t>
       </w:r>
+      <w:proofErr w:type="gramEnd"/>
     </w:p>
     <w:p>
       <w:pPr>
@@ -6018,8 +6812,32 @@
         </w:rPr>
         <w:lastRenderedPageBreak/>
         <w:tab/>
-        <w:t>Bind,bind_all</w:t>
-      </w:r>
+      </w:r>
+      <w:proofErr w:type="spellStart"/>
+      <w:r>
+        <w:rPr>
+          <w:rFonts w:ascii="Georgia" w:eastAsia="Times New Roman" w:hAnsi="Georgia" w:cs="Times New Roman"/>
+          <w:color w:val="000000"/>
+        </w:rPr>
+        <w:t>Bind</w:t>
+      </w:r>
+      <w:proofErr w:type="gramStart"/>
+      <w:r>
+        <w:rPr>
+          <w:rFonts w:ascii="Georgia" w:eastAsia="Times New Roman" w:hAnsi="Georgia" w:cs="Times New Roman"/>
+          <w:color w:val="000000"/>
+        </w:rPr>
+        <w:t>,bind</w:t>
+      </w:r>
+      <w:proofErr w:type="gramEnd"/>
+      <w:r>
+        <w:rPr>
+          <w:rFonts w:ascii="Georgia" w:eastAsia="Times New Roman" w:hAnsi="Georgia" w:cs="Times New Roman"/>
+          <w:color w:val="000000"/>
+        </w:rPr>
+        <w:t>_all</w:t>
+      </w:r>
+      <w:proofErr w:type="spellEnd"/>
     </w:p>
     <w:p>
       <w:pPr>
@@ -6074,7 +6892,23 @@
           <w:rFonts w:ascii="Georgia" w:eastAsia="Times New Roman" w:hAnsi="Georgia" w:cs="Times New Roman"/>
           <w:color w:val="000000"/>
         </w:rPr>
-        <w:t>In addition to event bindings, Tkinter also supports a mechanism called </w:t>
+        <w:t xml:space="preserve">In addition to event bindings, </w:t>
+      </w:r>
+      <w:proofErr w:type="spellStart"/>
+      <w:r>
+        <w:rPr>
+          <w:rFonts w:ascii="Georgia" w:eastAsia="Times New Roman" w:hAnsi="Georgia" w:cs="Times New Roman"/>
+          <w:color w:val="000000"/>
+        </w:rPr>
+        <w:t>Tkinter</w:t>
+      </w:r>
+      <w:proofErr w:type="spellEnd"/>
+      <w:r>
+        <w:rPr>
+          <w:rFonts w:ascii="Georgia" w:eastAsia="Times New Roman" w:hAnsi="Georgia" w:cs="Times New Roman"/>
+          <w:color w:val="000000"/>
+        </w:rPr>
+        <w:t xml:space="preserve"> also supports a mechanism called </w:t>
       </w:r>
       <w:r>
         <w:rPr>
@@ -6141,6 +6975,7 @@
         </w:rPr>
         <w:t> method to install a handler for this protocol (the widget must be a root or </w:t>
       </w:r>
+      <w:proofErr w:type="spellStart"/>
       <w:r>
         <w:rPr>
           <w:rFonts w:ascii="Georgia" w:eastAsia="Times New Roman" w:hAnsi="Georgia" w:cs="Times New Roman"/>
@@ -6150,6 +6985,7 @@
         </w:rPr>
         <w:t>Toplevel</w:t>
       </w:r>
+      <w:proofErr w:type="spellEnd"/>
       <w:r>
         <w:rPr>
           <w:rFonts w:ascii="Georgia" w:eastAsia="Times New Roman" w:hAnsi="Georgia" w:cs="Times New Roman"/>
@@ -6188,6 +7024,8 @@
           <w:szCs w:val="20"/>
         </w:rPr>
       </w:pPr>
+      <w:proofErr w:type="spellStart"/>
+      <w:proofErr w:type="gramStart"/>
       <w:r>
         <w:rPr>
           <w:rFonts w:ascii="Courier New" w:eastAsia="Times New Roman" w:hAnsi="Courier New" w:cs="Courier New"/>
@@ -6195,8 +7033,19 @@
           <w:sz w:val="20"/>
           <w:szCs w:val="20"/>
         </w:rPr>
-        <w:t>widget.protocol(</w:t>
-      </w:r>
+        <w:t>widget.protocol</w:t>
+      </w:r>
+      <w:proofErr w:type="spellEnd"/>
+      <w:r>
+        <w:rPr>
+          <w:rFonts w:ascii="Courier New" w:eastAsia="Times New Roman" w:hAnsi="Courier New" w:cs="Courier New"/>
+          <w:color w:val="000000"/>
+          <w:sz w:val="20"/>
+          <w:szCs w:val="20"/>
+        </w:rPr>
+        <w:t>(</w:t>
+      </w:r>
+      <w:proofErr w:type="gramEnd"/>
       <w:r>
         <w:rPr>
           <w:rFonts w:ascii="Courier New" w:eastAsia="Times New Roman" w:hAnsi="Courier New" w:cs="Courier New"/>
@@ -6230,7 +7079,23 @@
           <w:rFonts w:ascii="Georgia" w:eastAsia="Times New Roman" w:hAnsi="Georgia" w:cs="Times New Roman"/>
           <w:color w:val="000000"/>
         </w:rPr>
-        <w:t>Once you have installed your own handler, Tkinter will no longer automatically close the window. Instead, you could for example display a message box asking the user if the current data should be saved, or in some cases, simply ignore the request. To close the window from this handler, simply call the </w:t>
+        <w:t xml:space="preserve">Once you have installed your own handler, </w:t>
+      </w:r>
+      <w:proofErr w:type="spellStart"/>
+      <w:r>
+        <w:rPr>
+          <w:rFonts w:ascii="Georgia" w:eastAsia="Times New Roman" w:hAnsi="Georgia" w:cs="Times New Roman"/>
+          <w:color w:val="000000"/>
+        </w:rPr>
+        <w:t>Tkinter</w:t>
+      </w:r>
+      <w:proofErr w:type="spellEnd"/>
+      <w:r>
+        <w:rPr>
+          <w:rFonts w:ascii="Georgia" w:eastAsia="Times New Roman" w:hAnsi="Georgia" w:cs="Times New Roman"/>
+          <w:color w:val="000000"/>
+        </w:rPr>
+        <w:t xml:space="preserve"> will no longer automatically close the window. Instead, you could for example display a message box asking the user if the current data should be saved, or in some cases, simply ignore the request. To close the window from this handler, simply call the </w:t>
       </w:r>
       <w:r>
         <w:rPr>
@@ -6315,6 +7180,7 @@
           <w:szCs w:val="20"/>
         </w:rPr>
       </w:pPr>
+      <w:proofErr w:type="gramStart"/>
       <w:r>
         <w:rPr>
           <w:rFonts w:ascii="Courier New" w:eastAsia="Times New Roman" w:hAnsi="Courier New" w:cs="Courier New"/>
@@ -6324,6 +7190,7 @@
         </w:rPr>
         <w:t>from</w:t>
       </w:r>
+      <w:proofErr w:type="gramEnd"/>
       <w:r>
         <w:rPr>
           <w:rFonts w:ascii="Courier New" w:eastAsia="Times New Roman" w:hAnsi="Courier New" w:cs="Courier New"/>
@@ -6331,7 +7198,27 @@
           <w:sz w:val="20"/>
           <w:szCs w:val="20"/>
         </w:rPr>
-        <w:t xml:space="preserve"> Tkinter </w:t>
+        <w:t xml:space="preserve"> </w:t>
+      </w:r>
+      <w:proofErr w:type="spellStart"/>
+      <w:r>
+        <w:rPr>
+          <w:rFonts w:ascii="Courier New" w:eastAsia="Times New Roman" w:hAnsi="Courier New" w:cs="Courier New"/>
+          <w:color w:val="000000"/>
+          <w:sz w:val="20"/>
+          <w:szCs w:val="20"/>
+        </w:rPr>
+        <w:t>Tkinter</w:t>
+      </w:r>
+      <w:proofErr w:type="spellEnd"/>
+      <w:r>
+        <w:rPr>
+          <w:rFonts w:ascii="Courier New" w:eastAsia="Times New Roman" w:hAnsi="Courier New" w:cs="Courier New"/>
+          <w:color w:val="000000"/>
+          <w:sz w:val="20"/>
+          <w:szCs w:val="20"/>
+        </w:rPr>
+        <w:t xml:space="preserve"> </w:t>
       </w:r>
       <w:r>
         <w:rPr>
@@ -6382,6 +7269,7 @@
           <w:szCs w:val="20"/>
         </w:rPr>
       </w:pPr>
+      <w:proofErr w:type="gramStart"/>
       <w:r>
         <w:rPr>
           <w:rFonts w:ascii="Courier New" w:eastAsia="Times New Roman" w:hAnsi="Courier New" w:cs="Courier New"/>
@@ -6391,6 +7279,7 @@
         </w:rPr>
         <w:t>import</w:t>
       </w:r>
+      <w:proofErr w:type="gramEnd"/>
       <w:r>
         <w:rPr>
           <w:rFonts w:ascii="Courier New" w:eastAsia="Times New Roman" w:hAnsi="Courier New" w:cs="Courier New"/>
@@ -6398,8 +7287,19 @@
           <w:sz w:val="20"/>
           <w:szCs w:val="20"/>
         </w:rPr>
-        <w:t xml:space="preserve"> tkMessageBox</w:t>
-      </w:r>
+        <w:t xml:space="preserve"> </w:t>
+      </w:r>
+      <w:proofErr w:type="spellStart"/>
+      <w:r>
+        <w:rPr>
+          <w:rFonts w:ascii="Courier New" w:eastAsia="Times New Roman" w:hAnsi="Courier New" w:cs="Courier New"/>
+          <w:color w:val="000000"/>
+          <w:sz w:val="20"/>
+          <w:szCs w:val="20"/>
+        </w:rPr>
+        <w:t>tkMessageBox</w:t>
+      </w:r>
+      <w:proofErr w:type="spellEnd"/>
     </w:p>
     <w:p>
       <w:pPr>
@@ -6462,6 +7362,7 @@
           <w:szCs w:val="20"/>
         </w:rPr>
       </w:pPr>
+      <w:proofErr w:type="gramStart"/>
       <w:r>
         <w:rPr>
           <w:rFonts w:ascii="Courier New" w:eastAsia="Times New Roman" w:hAnsi="Courier New" w:cs="Courier New"/>
@@ -6471,6 +7372,7 @@
         </w:rPr>
         <w:t>def</w:t>
       </w:r>
+      <w:proofErr w:type="gramEnd"/>
       <w:r>
         <w:rPr>
           <w:rFonts w:ascii="Courier New" w:eastAsia="Times New Roman" w:hAnsi="Courier New" w:cs="Courier New"/>
@@ -6540,6 +7442,7 @@
         </w:rPr>
         <w:t xml:space="preserve">    </w:t>
       </w:r>
+      <w:proofErr w:type="gramStart"/>
       <w:r>
         <w:rPr>
           <w:rFonts w:ascii="Courier New" w:eastAsia="Times New Roman" w:hAnsi="Courier New" w:cs="Courier New"/>
@@ -6549,6 +7452,7 @@
         </w:rPr>
         <w:t>if</w:t>
       </w:r>
+      <w:proofErr w:type="gramEnd"/>
       <w:r>
         <w:rPr>
           <w:rFonts w:ascii="Courier New" w:eastAsia="Times New Roman" w:hAnsi="Courier New" w:cs="Courier New"/>
@@ -6556,7 +7460,27 @@
           <w:sz w:val="20"/>
           <w:szCs w:val="20"/>
         </w:rPr>
-        <w:t xml:space="preserve"> tkMessageBox.askokcancel(</w:t>
+        <w:t xml:space="preserve"> </w:t>
+      </w:r>
+      <w:proofErr w:type="spellStart"/>
+      <w:r>
+        <w:rPr>
+          <w:rFonts w:ascii="Courier New" w:eastAsia="Times New Roman" w:hAnsi="Courier New" w:cs="Courier New"/>
+          <w:color w:val="000000"/>
+          <w:sz w:val="20"/>
+          <w:szCs w:val="20"/>
+        </w:rPr>
+        <w:t>tkMessageBox.askokcancel</w:t>
+      </w:r>
+      <w:proofErr w:type="spellEnd"/>
+      <w:r>
+        <w:rPr>
+          <w:rFonts w:ascii="Courier New" w:eastAsia="Times New Roman" w:hAnsi="Courier New" w:cs="Courier New"/>
+          <w:color w:val="000000"/>
+          <w:sz w:val="20"/>
+          <w:szCs w:val="20"/>
+        </w:rPr>
+        <w:t>(</w:t>
       </w:r>
       <w:r>
         <w:rPr>
@@ -6632,8 +7556,30 @@
           <w:sz w:val="20"/>
           <w:szCs w:val="20"/>
         </w:rPr>
-        <w:t xml:space="preserve">        root.destroy()</w:t>
-      </w:r>
+        <w:t xml:space="preserve">        </w:t>
+      </w:r>
+      <w:proofErr w:type="spellStart"/>
+      <w:proofErr w:type="gramStart"/>
+      <w:r>
+        <w:rPr>
+          <w:rFonts w:ascii="Courier New" w:eastAsia="Times New Roman" w:hAnsi="Courier New" w:cs="Courier New"/>
+          <w:color w:val="000000"/>
+          <w:sz w:val="20"/>
+          <w:szCs w:val="20"/>
+        </w:rPr>
+        <w:t>root.destroy</w:t>
+      </w:r>
+      <w:proofErr w:type="spellEnd"/>
+      <w:r>
+        <w:rPr>
+          <w:rFonts w:ascii="Courier New" w:eastAsia="Times New Roman" w:hAnsi="Courier New" w:cs="Courier New"/>
+          <w:color w:val="000000"/>
+          <w:sz w:val="20"/>
+          <w:szCs w:val="20"/>
+        </w:rPr>
+        <w:t>()</w:t>
+      </w:r>
+      <w:proofErr w:type="gramEnd"/>
     </w:p>
     <w:p>
       <w:pPr>
@@ -6696,6 +7642,7 @@
           <w:szCs w:val="20"/>
         </w:rPr>
       </w:pPr>
+      <w:proofErr w:type="gramStart"/>
       <w:r>
         <w:rPr>
           <w:rFonts w:ascii="Courier New" w:eastAsia="Times New Roman" w:hAnsi="Courier New" w:cs="Courier New"/>
@@ -6703,7 +7650,37 @@
           <w:sz w:val="20"/>
           <w:szCs w:val="20"/>
         </w:rPr>
-        <w:t>root = Tk()</w:t>
+        <w:t>root</w:t>
+      </w:r>
+      <w:proofErr w:type="gramEnd"/>
+      <w:r>
+        <w:rPr>
+          <w:rFonts w:ascii="Courier New" w:eastAsia="Times New Roman" w:hAnsi="Courier New" w:cs="Courier New"/>
+          <w:color w:val="000000"/>
+          <w:sz w:val="20"/>
+          <w:szCs w:val="20"/>
+        </w:rPr>
+        <w:t xml:space="preserve"> = </w:t>
+      </w:r>
+      <w:proofErr w:type="spellStart"/>
+      <w:r>
+        <w:rPr>
+          <w:rFonts w:ascii="Courier New" w:eastAsia="Times New Roman" w:hAnsi="Courier New" w:cs="Courier New"/>
+          <w:color w:val="000000"/>
+          <w:sz w:val="20"/>
+          <w:szCs w:val="20"/>
+        </w:rPr>
+        <w:t>Tk</w:t>
+      </w:r>
+      <w:proofErr w:type="spellEnd"/>
+      <w:r>
+        <w:rPr>
+          <w:rFonts w:ascii="Courier New" w:eastAsia="Times New Roman" w:hAnsi="Courier New" w:cs="Courier New"/>
+          <w:color w:val="000000"/>
+          <w:sz w:val="20"/>
+          <w:szCs w:val="20"/>
+        </w:rPr>
+        <w:t>()</w:t>
       </w:r>
     </w:p>
     <w:p>
@@ -6736,6 +7713,8 @@
           <w:szCs w:val="20"/>
         </w:rPr>
       </w:pPr>
+      <w:proofErr w:type="spellStart"/>
+      <w:proofErr w:type="gramStart"/>
       <w:r>
         <w:rPr>
           <w:rFonts w:ascii="Courier New" w:eastAsia="Times New Roman" w:hAnsi="Courier New" w:cs="Courier New"/>
@@ -6743,8 +7722,19 @@
           <w:sz w:val="20"/>
           <w:szCs w:val="20"/>
         </w:rPr>
-        <w:t>root.protocol(</w:t>
-      </w:r>
+        <w:t>root.protocol</w:t>
+      </w:r>
+      <w:proofErr w:type="spellEnd"/>
+      <w:r>
+        <w:rPr>
+          <w:rFonts w:ascii="Courier New" w:eastAsia="Times New Roman" w:hAnsi="Courier New" w:cs="Courier New"/>
+          <w:color w:val="000000"/>
+          <w:sz w:val="20"/>
+          <w:szCs w:val="20"/>
+        </w:rPr>
+        <w:t>(</w:t>
+      </w:r>
+      <w:proofErr w:type="gramEnd"/>
       <w:r>
         <w:rPr>
           <w:rFonts w:ascii="Courier New" w:eastAsia="Times New Roman" w:hAnsi="Courier New" w:cs="Courier New"/>
@@ -6825,6 +7815,8 @@
           <w:szCs w:val="20"/>
         </w:rPr>
       </w:pPr>
+      <w:proofErr w:type="spellStart"/>
+      <w:proofErr w:type="gramStart"/>
       <w:r>
         <w:rPr>
           <w:rFonts w:ascii="Courier New" w:eastAsia="Times New Roman" w:hAnsi="Courier New" w:cs="Courier New"/>
@@ -6832,8 +7824,19 @@
           <w:sz w:val="20"/>
           <w:szCs w:val="20"/>
         </w:rPr>
-        <w:t>root.mainloop()</w:t>
-      </w:r>
+        <w:t>root.mainloop</w:t>
+      </w:r>
+      <w:proofErr w:type="spellEnd"/>
+      <w:r>
+        <w:rPr>
+          <w:rFonts w:ascii="Courier New" w:eastAsia="Times New Roman" w:hAnsi="Courier New" w:cs="Courier New"/>
+          <w:color w:val="000000"/>
+          <w:sz w:val="20"/>
+          <w:szCs w:val="20"/>
+        </w:rPr>
+        <w:t>()</w:t>
+      </w:r>
+      <w:proofErr w:type="gramEnd"/>
     </w:p>
     <w:p>
       <w:pPr>
@@ -6849,11 +7852,30 @@
           <w:rFonts w:ascii="Georgia" w:eastAsia="Times New Roman" w:hAnsi="Georgia" w:cs="Times New Roman"/>
           <w:color w:val="000000"/>
         </w:rPr>
-        <w:t>Note that even you don’t register an handler for </w:t>
-      </w:r>
+        <w:t xml:space="preserve">Note that even you don’t register </w:t>
+      </w:r>
+      <w:proofErr w:type="spellStart"/>
+      <w:proofErr w:type="gramStart"/>
       <w:r>
         <w:rPr>
           <w:rFonts w:ascii="Georgia" w:eastAsia="Times New Roman" w:hAnsi="Georgia" w:cs="Times New Roman"/>
+          <w:color w:val="000000"/>
+        </w:rPr>
+        <w:t>an</w:t>
+      </w:r>
+      <w:proofErr w:type="spellEnd"/>
+      <w:proofErr w:type="gramEnd"/>
+      <w:r>
+        <w:rPr>
+          <w:rFonts w:ascii="Georgia" w:eastAsia="Times New Roman" w:hAnsi="Georgia" w:cs="Times New Roman"/>
+          <w:color w:val="000000"/>
+        </w:rPr>
+        <w:t xml:space="preserve"> handler for </w:t>
+      </w:r>
+      <w:proofErr w:type="spellStart"/>
+      <w:r>
+        <w:rPr>
+          <w:rFonts w:ascii="Georgia" w:eastAsia="Times New Roman" w:hAnsi="Georgia" w:cs="Times New Roman"/>
           <w:b/>
           <w:bCs/>
           <w:color w:val="000000"/>
@@ -6865,7 +7887,47 @@
           <w:rFonts w:ascii="Georgia" w:eastAsia="Times New Roman" w:hAnsi="Georgia" w:cs="Times New Roman"/>
           <w:color w:val="000000"/>
         </w:rPr>
-        <w:t>on a toplevel window, the window itself will be destroyed as usual (in a controlled fashion, unlike X). However, as of Python 1.5.2, Tkinter will not destroy the corresponding widget instance hierarchy, so it is a good idea to always register a handler yourself:</w:t>
+        <w:t>on</w:t>
+      </w:r>
+      <w:proofErr w:type="spellEnd"/>
+      <w:r>
+        <w:rPr>
+          <w:rFonts w:ascii="Georgia" w:eastAsia="Times New Roman" w:hAnsi="Georgia" w:cs="Times New Roman"/>
+          <w:color w:val="000000"/>
+        </w:rPr>
+        <w:t xml:space="preserve"> a </w:t>
+      </w:r>
+      <w:proofErr w:type="spellStart"/>
+      <w:r>
+        <w:rPr>
+          <w:rFonts w:ascii="Georgia" w:eastAsia="Times New Roman" w:hAnsi="Georgia" w:cs="Times New Roman"/>
+          <w:color w:val="000000"/>
+        </w:rPr>
+        <w:t>toplevel</w:t>
+      </w:r>
+      <w:proofErr w:type="spellEnd"/>
+      <w:r>
+        <w:rPr>
+          <w:rFonts w:ascii="Georgia" w:eastAsia="Times New Roman" w:hAnsi="Georgia" w:cs="Times New Roman"/>
+          <w:color w:val="000000"/>
+        </w:rPr>
+        <w:t xml:space="preserve"> window, the window itself will be destroyed as usual (in a controlled fashion, unlike X). However, as of Python 1.5.2, </w:t>
+      </w:r>
+      <w:proofErr w:type="spellStart"/>
+      <w:r>
+        <w:rPr>
+          <w:rFonts w:ascii="Georgia" w:eastAsia="Times New Roman" w:hAnsi="Georgia" w:cs="Times New Roman"/>
+          <w:color w:val="000000"/>
+        </w:rPr>
+        <w:t>Tkinter</w:t>
+      </w:r>
+      <w:proofErr w:type="spellEnd"/>
+      <w:r>
+        <w:rPr>
+          <w:rFonts w:ascii="Georgia" w:eastAsia="Times New Roman" w:hAnsi="Georgia" w:cs="Times New Roman"/>
+          <w:color w:val="000000"/>
+        </w:rPr>
+        <w:t xml:space="preserve"> will not destroy the corresponding widget instance hierarchy, so it is a good idea to always register a handler yourself:</w:t>
       </w:r>
     </w:p>
     <w:p>
@@ -6898,6 +7960,7 @@
           <w:szCs w:val="20"/>
         </w:rPr>
       </w:pPr>
+      <w:proofErr w:type="gramStart"/>
       <w:r>
         <w:rPr>
           <w:rFonts w:ascii="Courier New" w:eastAsia="Times New Roman" w:hAnsi="Courier New" w:cs="Courier New"/>
@@ -6905,7 +7968,37 @@
           <w:sz w:val="20"/>
           <w:szCs w:val="20"/>
         </w:rPr>
-        <w:t>top = Toplevel(...)</w:t>
+        <w:t>top</w:t>
+      </w:r>
+      <w:proofErr w:type="gramEnd"/>
+      <w:r>
+        <w:rPr>
+          <w:rFonts w:ascii="Courier New" w:eastAsia="Times New Roman" w:hAnsi="Courier New" w:cs="Courier New"/>
+          <w:color w:val="000000"/>
+          <w:sz w:val="20"/>
+          <w:szCs w:val="20"/>
+        </w:rPr>
+        <w:t xml:space="preserve"> = </w:t>
+      </w:r>
+      <w:proofErr w:type="spellStart"/>
+      <w:r>
+        <w:rPr>
+          <w:rFonts w:ascii="Courier New" w:eastAsia="Times New Roman" w:hAnsi="Courier New" w:cs="Courier New"/>
+          <w:color w:val="000000"/>
+          <w:sz w:val="20"/>
+          <w:szCs w:val="20"/>
+        </w:rPr>
+        <w:t>Toplevel</w:t>
+      </w:r>
+      <w:proofErr w:type="spellEnd"/>
+      <w:r>
+        <w:rPr>
+          <w:rFonts w:ascii="Courier New" w:eastAsia="Times New Roman" w:hAnsi="Courier New" w:cs="Courier New"/>
+          <w:color w:val="000000"/>
+          <w:sz w:val="20"/>
+          <w:szCs w:val="20"/>
+        </w:rPr>
+        <w:t>(...)</w:t>
       </w:r>
     </w:p>
     <w:p>
@@ -6978,7 +8071,31 @@
           <w:sz w:val="20"/>
           <w:szCs w:val="20"/>
         </w:rPr>
-        <w:t># make sure widget instances are deleted</w:t>
+        <w:t xml:space="preserve"># </w:t>
+      </w:r>
+      <w:proofErr w:type="gramStart"/>
+      <w:r>
+        <w:rPr>
+          <w:rFonts w:ascii="Courier New" w:eastAsia="Times New Roman" w:hAnsi="Courier New" w:cs="Courier New"/>
+          <w:i/>
+          <w:iCs/>
+          <w:color w:val="556B2F"/>
+          <w:sz w:val="20"/>
+          <w:szCs w:val="20"/>
+        </w:rPr>
+        <w:t>make</w:t>
+      </w:r>
+      <w:proofErr w:type="gramEnd"/>
+      <w:r>
+        <w:rPr>
+          <w:rFonts w:ascii="Courier New" w:eastAsia="Times New Roman" w:hAnsi="Courier New" w:cs="Courier New"/>
+          <w:i/>
+          <w:iCs/>
+          <w:color w:val="556B2F"/>
+          <w:sz w:val="20"/>
+          <w:szCs w:val="20"/>
+        </w:rPr>
+        <w:t xml:space="preserve"> sure widget instances are deleted</w:t>
       </w:r>
     </w:p>
     <w:p>
@@ -7011,6 +8128,8 @@
           <w:szCs w:val="20"/>
         </w:rPr>
       </w:pPr>
+      <w:proofErr w:type="spellStart"/>
+      <w:proofErr w:type="gramStart"/>
       <w:r>
         <w:rPr>
           <w:rFonts w:ascii="Courier New" w:eastAsia="Times New Roman" w:hAnsi="Courier New" w:cs="Courier New"/>
@@ -7018,8 +8137,19 @@
           <w:sz w:val="20"/>
           <w:szCs w:val="20"/>
         </w:rPr>
-        <w:t>top.protocol(</w:t>
-      </w:r>
+        <w:t>top.protocol</w:t>
+      </w:r>
+      <w:proofErr w:type="spellEnd"/>
+      <w:r>
+        <w:rPr>
+          <w:rFonts w:ascii="Courier New" w:eastAsia="Times New Roman" w:hAnsi="Courier New" w:cs="Courier New"/>
+          <w:color w:val="000000"/>
+          <w:sz w:val="20"/>
+          <w:szCs w:val="20"/>
+        </w:rPr>
+        <w:t>(</w:t>
+      </w:r>
+      <w:proofErr w:type="gramEnd"/>
       <w:r>
         <w:rPr>
           <w:rFonts w:ascii="Courier New" w:eastAsia="Times New Roman" w:hAnsi="Courier New" w:cs="Courier New"/>
@@ -7036,7 +8166,27 @@
           <w:sz w:val="20"/>
           <w:szCs w:val="20"/>
         </w:rPr>
-        <w:t>, top.destroy)</w:t>
+        <w:t xml:space="preserve">, </w:t>
+      </w:r>
+      <w:proofErr w:type="spellStart"/>
+      <w:r>
+        <w:rPr>
+          <w:rFonts w:ascii="Courier New" w:eastAsia="Times New Roman" w:hAnsi="Courier New" w:cs="Courier New"/>
+          <w:color w:val="000000"/>
+          <w:sz w:val="20"/>
+          <w:szCs w:val="20"/>
+        </w:rPr>
+        <w:t>top.destroy</w:t>
+      </w:r>
+      <w:proofErr w:type="spellEnd"/>
+      <w:r>
+        <w:rPr>
+          <w:rFonts w:ascii="Courier New" w:eastAsia="Times New Roman" w:hAnsi="Courier New" w:cs="Courier New"/>
+          <w:color w:val="000000"/>
+          <w:sz w:val="20"/>
+          <w:szCs w:val="20"/>
+        </w:rPr>
+        <w:t>)</w:t>
       </w:r>
     </w:p>
     <w:p>
@@ -7053,7 +8203,23 @@
           <w:rFonts w:ascii="Georgia" w:eastAsia="Times New Roman" w:hAnsi="Georgia" w:cs="Times New Roman"/>
           <w:color w:val="000000"/>
         </w:rPr>
-        <w:t>Future versions of Tkinter will most likely do this by default.</w:t>
+        <w:t xml:space="preserve">Future versions of </w:t>
+      </w:r>
+      <w:proofErr w:type="spellStart"/>
+      <w:r>
+        <w:rPr>
+          <w:rFonts w:ascii="Georgia" w:eastAsia="Times New Roman" w:hAnsi="Georgia" w:cs="Times New Roman"/>
+          <w:color w:val="000000"/>
+        </w:rPr>
+        <w:t>Tkinter</w:t>
+      </w:r>
+      <w:proofErr w:type="spellEnd"/>
+      <w:r>
+        <w:rPr>
+          <w:rFonts w:ascii="Georgia" w:eastAsia="Times New Roman" w:hAnsi="Georgia" w:cs="Times New Roman"/>
+          <w:color w:val="000000"/>
+        </w:rPr>
+        <w:t xml:space="preserve"> will most likely do this by default.</w:t>
       </w:r>
     </w:p>
     <w:p>
@@ -7219,8 +8385,21 @@
           <w:u w:val="single"/>
           <w:lang w:val="en-IN"/>
         </w:rPr>
-        <w:t>File choser</w:t>
-      </w:r>
+        <w:t xml:space="preserve">File </w:t>
+      </w:r>
+      <w:proofErr w:type="spellStart"/>
+      <w:r>
+        <w:rPr>
+          <w:b/>
+          <w:bCs/>
+          <w:sz w:val="32"/>
+          <w:szCs w:val="28"/>
+          <w:u w:val="single"/>
+          <w:lang w:val="en-IN"/>
+        </w:rPr>
+        <w:t>choser</w:t>
+      </w:r>
+      <w:proofErr w:type="spellEnd"/>
     </w:p>
     <w:p>
       <w:pPr>
@@ -7686,6 +8865,7 @@
           <w:lang w:val="en-IN"/>
         </w:rPr>
       </w:pPr>
+      <w:proofErr w:type="spellStart"/>
       <w:r>
         <w:rPr>
           <w:b/>
@@ -7697,6 +8877,7 @@
         </w:rPr>
         <w:t>ScrollBar</w:t>
       </w:r>
+      <w:proofErr w:type="spellEnd"/>
     </w:p>
     <w:p>
       <w:pPr>
@@ -7723,7 +8904,31 @@
           <w:u w:val="single"/>
           <w:lang w:val="en-IN"/>
         </w:rPr>
-        <w:t>Menu Bar (checkbox,radioButton)</w:t>
+        <w:t>Menu Bar (</w:t>
+      </w:r>
+      <w:proofErr w:type="spellStart"/>
+      <w:r>
+        <w:rPr>
+          <w:b/>
+          <w:bCs/>
+          <w:sz w:val="32"/>
+          <w:szCs w:val="28"/>
+          <w:u w:val="single"/>
+          <w:lang w:val="en-IN"/>
+        </w:rPr>
+        <w:t>checkbox,radioButton</w:t>
+      </w:r>
+      <w:proofErr w:type="spellEnd"/>
+      <w:r>
+        <w:rPr>
+          <w:b/>
+          <w:bCs/>
+          <w:sz w:val="32"/>
+          <w:szCs w:val="28"/>
+          <w:u w:val="single"/>
+          <w:lang w:val="en-IN"/>
+        </w:rPr>
+        <w:t>)</w:t>
       </w:r>
     </w:p>
     <w:p>
@@ -8005,6 +9210,7 @@
           <w:lang w:val="en-IN"/>
         </w:rPr>
       </w:pPr>
+      <w:proofErr w:type="spellStart"/>
       <w:r>
         <w:rPr>
           <w:b/>
@@ -8016,6 +9222,7 @@
         </w:rPr>
         <w:t>Spiner</w:t>
       </w:r>
+      <w:proofErr w:type="spellEnd"/>
     </w:p>
     <w:p>
       <w:pPr>
@@ -8292,8 +9499,21 @@
           <w:u w:val="single"/>
           <w:lang w:val="en-IN"/>
         </w:rPr>
-        <w:t>Create dropmenu</w:t>
-      </w:r>
+        <w:t xml:space="preserve">Create </w:t>
+      </w:r>
+      <w:proofErr w:type="spellStart"/>
+      <w:r>
+        <w:rPr>
+          <w:b/>
+          <w:bCs/>
+          <w:sz w:val="32"/>
+          <w:szCs w:val="28"/>
+          <w:u w:val="single"/>
+          <w:lang w:val="en-IN"/>
+        </w:rPr>
+        <w:t>dropmenu</w:t>
+      </w:r>
+      <w:proofErr w:type="spellEnd"/>
     </w:p>
     <w:p>
       <w:pPr>
@@ -8338,8 +9558,21 @@
           <w:u w:val="single"/>
           <w:lang w:val="en-IN"/>
         </w:rPr>
-        <w:t>Create toolbutton</w:t>
-      </w:r>
+        <w:t xml:space="preserve">Create </w:t>
+      </w:r>
+      <w:proofErr w:type="spellStart"/>
+      <w:r>
+        <w:rPr>
+          <w:b/>
+          <w:bCs/>
+          <w:sz w:val="32"/>
+          <w:szCs w:val="28"/>
+          <w:u w:val="single"/>
+          <w:lang w:val="en-IN"/>
+        </w:rPr>
+        <w:t>toolbutton</w:t>
+      </w:r>
+      <w:proofErr w:type="spellEnd"/>
     </w:p>
     <w:p>
       <w:pPr>
@@ -8453,7 +9686,31 @@
           <w:u w:val="single"/>
           <w:lang w:val="en-IN"/>
         </w:rPr>
-        <w:t>Display All the attributes when widget selected</w:t>
+        <w:t xml:space="preserve">Display </w:t>
+      </w:r>
+      <w:proofErr w:type="gramStart"/>
+      <w:r>
+        <w:rPr>
+          <w:b/>
+          <w:bCs/>
+          <w:sz w:val="32"/>
+          <w:szCs w:val="28"/>
+          <w:u w:val="single"/>
+          <w:lang w:val="en-IN"/>
+        </w:rPr>
+        <w:t>All</w:t>
+      </w:r>
+      <w:proofErr w:type="gramEnd"/>
+      <w:r>
+        <w:rPr>
+          <w:b/>
+          <w:bCs/>
+          <w:sz w:val="32"/>
+          <w:szCs w:val="28"/>
+          <w:u w:val="single"/>
+          <w:lang w:val="en-IN"/>
+        </w:rPr>
+        <w:t xml:space="preserve"> the attributes when widget selected</w:t>
       </w:r>
       <w:bookmarkStart w:id="0" w:name="_GoBack"/>
       <w:bookmarkEnd w:id="0"/>
@@ -8601,6 +9858,7 @@
           <w:lang w:val="en-IN"/>
         </w:rPr>
       </w:pPr>
+      <w:proofErr w:type="gramStart"/>
       <w:r>
         <w:rPr>
           <w:b/>
@@ -8612,6 +9870,7 @@
         </w:rPr>
         <w:t>1.Button</w:t>
       </w:r>
+      <w:proofErr w:type="gramEnd"/>
     </w:p>
     <w:p>
       <w:pPr>
@@ -8876,30 +10135,150 @@
           <w:u w:val="single"/>
           <w:lang w:val="en-IN"/>
         </w:rPr>
-        <w:t>The problem in the right click menu was when i was initialising the widget in first click with other selection dots then, i needed to change the right click menu for different widgets , which was making first click.py lengthy which was not needed. And the menu were continuously added whenever i was right clicking as all the time the function invokes and the  menu items get added i.e appended</w:t>
-      </w:r>
-    </w:p>
-    <w:p>
-      <w:pPr>
-        <w:rPr>
-          <w:b/>
-          <w:bCs/>
-          <w:sz w:val="32"/>
-          <w:szCs w:val="28"/>
-          <w:u w:val="single"/>
-          <w:lang w:val="en-IN"/>
-        </w:rPr>
-      </w:pPr>
-      <w:r>
-        <w:rPr>
-          <w:b/>
-          <w:bCs/>
-          <w:sz w:val="32"/>
-          <w:szCs w:val="28"/>
-          <w:u w:val="single"/>
-          <w:lang w:val="en-IN"/>
-        </w:rPr>
-        <w:t>That is the reason i put all the right click functions in right click.py and all its bindings in functions.py</w:t>
+        <w:t xml:space="preserve">The problem in the right click menu was when </w:t>
+      </w:r>
+      <w:proofErr w:type="spellStart"/>
+      <w:r>
+        <w:rPr>
+          <w:b/>
+          <w:bCs/>
+          <w:sz w:val="32"/>
+          <w:szCs w:val="28"/>
+          <w:u w:val="single"/>
+          <w:lang w:val="en-IN"/>
+        </w:rPr>
+        <w:t>i</w:t>
+      </w:r>
+      <w:proofErr w:type="spellEnd"/>
+      <w:r>
+        <w:rPr>
+          <w:b/>
+          <w:bCs/>
+          <w:sz w:val="32"/>
+          <w:szCs w:val="28"/>
+          <w:u w:val="single"/>
+          <w:lang w:val="en-IN"/>
+        </w:rPr>
+        <w:t xml:space="preserve"> was initialising the widget in first click with other selection dots then, </w:t>
+      </w:r>
+      <w:proofErr w:type="spellStart"/>
+      <w:r>
+        <w:rPr>
+          <w:b/>
+          <w:bCs/>
+          <w:sz w:val="32"/>
+          <w:szCs w:val="28"/>
+          <w:u w:val="single"/>
+          <w:lang w:val="en-IN"/>
+        </w:rPr>
+        <w:t>i</w:t>
+      </w:r>
+      <w:proofErr w:type="spellEnd"/>
+      <w:r>
+        <w:rPr>
+          <w:b/>
+          <w:bCs/>
+          <w:sz w:val="32"/>
+          <w:szCs w:val="28"/>
+          <w:u w:val="single"/>
+          <w:lang w:val="en-IN"/>
+        </w:rPr>
+        <w:t xml:space="preserve"> needed to change the right click menu for different widgets , which was making first click.py lengthy which was not needed. And the menu were continuously added whenever </w:t>
+      </w:r>
+      <w:proofErr w:type="spellStart"/>
+      <w:r>
+        <w:rPr>
+          <w:b/>
+          <w:bCs/>
+          <w:sz w:val="32"/>
+          <w:szCs w:val="28"/>
+          <w:u w:val="single"/>
+          <w:lang w:val="en-IN"/>
+        </w:rPr>
+        <w:t>i</w:t>
+      </w:r>
+      <w:proofErr w:type="spellEnd"/>
+      <w:r>
+        <w:rPr>
+          <w:b/>
+          <w:bCs/>
+          <w:sz w:val="32"/>
+          <w:szCs w:val="28"/>
+          <w:u w:val="single"/>
+          <w:lang w:val="en-IN"/>
+        </w:rPr>
+        <w:t xml:space="preserve"> was right clicking as all the time the function invokes and the  menu items get added </w:t>
+      </w:r>
+      <w:proofErr w:type="spellStart"/>
+      <w:r>
+        <w:rPr>
+          <w:b/>
+          <w:bCs/>
+          <w:sz w:val="32"/>
+          <w:szCs w:val="28"/>
+          <w:u w:val="single"/>
+          <w:lang w:val="en-IN"/>
+        </w:rPr>
+        <w:t>i.e</w:t>
+      </w:r>
+      <w:proofErr w:type="spellEnd"/>
+      <w:r>
+        <w:rPr>
+          <w:b/>
+          <w:bCs/>
+          <w:sz w:val="32"/>
+          <w:szCs w:val="28"/>
+          <w:u w:val="single"/>
+          <w:lang w:val="en-IN"/>
+        </w:rPr>
+        <w:t xml:space="preserve"> appended</w:t>
+      </w:r>
+    </w:p>
+    <w:p>
+      <w:pPr>
+        <w:rPr>
+          <w:b/>
+          <w:bCs/>
+          <w:sz w:val="32"/>
+          <w:szCs w:val="28"/>
+          <w:u w:val="single"/>
+          <w:lang w:val="en-IN"/>
+        </w:rPr>
+      </w:pPr>
+      <w:r>
+        <w:rPr>
+          <w:b/>
+          <w:bCs/>
+          <w:sz w:val="32"/>
+          <w:szCs w:val="28"/>
+          <w:u w:val="single"/>
+          <w:lang w:val="en-IN"/>
+        </w:rPr>
+        <w:t xml:space="preserve">That is the reason </w:t>
+      </w:r>
+      <w:proofErr w:type="spellStart"/>
+      <w:r>
+        <w:rPr>
+          <w:b/>
+          <w:bCs/>
+          <w:sz w:val="32"/>
+          <w:szCs w:val="28"/>
+          <w:u w:val="single"/>
+          <w:lang w:val="en-IN"/>
+        </w:rPr>
+        <w:t>i</w:t>
+      </w:r>
+      <w:proofErr w:type="spellEnd"/>
+      <w:r>
+        <w:rPr>
+          <w:b/>
+          <w:bCs/>
+          <w:sz w:val="32"/>
+          <w:szCs w:val="28"/>
+          <w:u w:val="single"/>
+          <w:lang w:val="en-IN"/>
+        </w:rPr>
+        <w:t xml:space="preserve"> put all the right click functions in right click.py and all its bindings in functions.py</w:t>
       </w:r>
     </w:p>
     <w:p>
@@ -8923,112 +10302,356 @@
           <w:lang w:val="en-IN"/>
         </w:rPr>
         <w:lastRenderedPageBreak/>
-        <w:t>But as the context menu is not working in middle frame2 hence finally we put it in alltime() in first_click.py and then referenced it further to right_click.py</w:t>
-      </w:r>
-    </w:p>
-    <w:p>
-      <w:pPr>
-        <w:rPr>
-          <w:b/>
-          <w:bCs/>
-          <w:sz w:val="32"/>
-          <w:szCs w:val="28"/>
-          <w:u w:val="single"/>
-          <w:lang w:val="en-IN"/>
-        </w:rPr>
-      </w:pPr>
-    </w:p>
-    <w:p>
-      <w:pPr>
-        <w:rPr>
-          <w:b/>
-          <w:bCs/>
-          <w:sz w:val="32"/>
-          <w:szCs w:val="28"/>
-          <w:u w:val="single"/>
-          <w:lang w:val="en-IN"/>
-        </w:rPr>
-      </w:pPr>
-    </w:p>
-    <w:p>
-      <w:pPr>
-        <w:rPr>
-          <w:b/>
-          <w:bCs/>
-          <w:sz w:val="32"/>
-          <w:szCs w:val="28"/>
-          <w:u w:val="single"/>
-          <w:lang w:val="en-IN"/>
-        </w:rPr>
-      </w:pPr>
-    </w:p>
-    <w:p>
-      <w:pPr>
-        <w:rPr>
-          <w:b/>
-          <w:bCs/>
-          <w:sz w:val="32"/>
-          <w:szCs w:val="28"/>
-          <w:u w:val="single"/>
-          <w:lang w:val="en-IN"/>
-        </w:rPr>
-      </w:pPr>
-      <w:r>
-        <w:rPr>
-          <w:b/>
-          <w:bCs/>
-          <w:sz w:val="32"/>
-          <w:szCs w:val="28"/>
-          <w:u w:val="single"/>
-          <w:lang w:val="en-IN"/>
-        </w:rPr>
-        <w:t>1.Getting the variable of the parent widget is important in creating a GUI system. As it reduces the number of arguements  of the functions we pass.</w:t>
-      </w:r>
-    </w:p>
-    <w:p>
-      <w:pPr>
-        <w:rPr>
-          <w:b/>
-          <w:bCs/>
-          <w:sz w:val="32"/>
-          <w:szCs w:val="28"/>
-          <w:u w:val="single"/>
-          <w:lang w:val="en-IN"/>
-        </w:rPr>
-      </w:pPr>
-      <w:r>
-        <w:rPr>
-          <w:b/>
-          <w:bCs/>
-          <w:sz w:val="32"/>
-          <w:szCs w:val="28"/>
-          <w:u w:val="single"/>
-          <w:lang w:val="en-IN"/>
-        </w:rPr>
-        <w:t>When we import files , make sure the importing process don’t form a loop or else it wont workout because code wont return back to mainloop()</w:t>
-      </w:r>
-    </w:p>
-    <w:p>
-      <w:pPr>
-        <w:rPr>
-          <w:b/>
-          <w:bCs/>
-          <w:sz w:val="32"/>
-          <w:szCs w:val="28"/>
-          <w:u w:val="single"/>
-          <w:lang w:val="en-IN"/>
-        </w:rPr>
-      </w:pPr>
-      <w:r>
-        <w:rPr>
-          <w:b/>
-          <w:bCs/>
-          <w:sz w:val="32"/>
-          <w:szCs w:val="28"/>
-          <w:u w:val="single"/>
-          <w:lang w:val="en-IN"/>
-        </w:rPr>
-        <w:t>Using the canvas.delete(‘tag’) which deletes the widgets of the tag ‘tag’ to remove the repetations and hence adding the elements in the context menu each time when right click is invoked</w:t>
+        <w:t xml:space="preserve">But as the context menu is not working in middle frame2 hence finally we put it in </w:t>
+      </w:r>
+      <w:proofErr w:type="spellStart"/>
+      <w:proofErr w:type="gramStart"/>
+      <w:r>
+        <w:rPr>
+          <w:b/>
+          <w:bCs/>
+          <w:sz w:val="32"/>
+          <w:szCs w:val="28"/>
+          <w:u w:val="single"/>
+          <w:lang w:val="en-IN"/>
+        </w:rPr>
+        <w:t>alltime</w:t>
+      </w:r>
+      <w:proofErr w:type="spellEnd"/>
+      <w:r>
+        <w:rPr>
+          <w:b/>
+          <w:bCs/>
+          <w:sz w:val="32"/>
+          <w:szCs w:val="28"/>
+          <w:u w:val="single"/>
+          <w:lang w:val="en-IN"/>
+        </w:rPr>
+        <w:t>(</w:t>
+      </w:r>
+      <w:proofErr w:type="gramEnd"/>
+      <w:r>
+        <w:rPr>
+          <w:b/>
+          <w:bCs/>
+          <w:sz w:val="32"/>
+          <w:szCs w:val="28"/>
+          <w:u w:val="single"/>
+          <w:lang w:val="en-IN"/>
+        </w:rPr>
+        <w:t>) in first_click.py and then referenced it further to right_click.py</w:t>
+      </w:r>
+    </w:p>
+    <w:p>
+      <w:pPr>
+        <w:rPr>
+          <w:b/>
+          <w:bCs/>
+          <w:sz w:val="32"/>
+          <w:szCs w:val="28"/>
+          <w:u w:val="single"/>
+          <w:lang w:val="en-IN"/>
+        </w:rPr>
+      </w:pPr>
+    </w:p>
+    <w:p>
+      <w:pPr>
+        <w:rPr>
+          <w:b/>
+          <w:bCs/>
+          <w:sz w:val="32"/>
+          <w:szCs w:val="28"/>
+          <w:u w:val="single"/>
+          <w:lang w:val="en-IN"/>
+        </w:rPr>
+      </w:pPr>
+    </w:p>
+    <w:p>
+      <w:pPr>
+        <w:rPr>
+          <w:b/>
+          <w:bCs/>
+          <w:sz w:val="32"/>
+          <w:szCs w:val="28"/>
+          <w:u w:val="single"/>
+          <w:lang w:val="en-IN"/>
+        </w:rPr>
+      </w:pPr>
+    </w:p>
+    <w:p>
+      <w:pPr>
+        <w:rPr>
+          <w:b/>
+          <w:bCs/>
+          <w:sz w:val="32"/>
+          <w:szCs w:val="28"/>
+          <w:u w:val="single"/>
+          <w:lang w:val="en-IN"/>
+        </w:rPr>
+      </w:pPr>
+      <w:proofErr w:type="gramStart"/>
+      <w:r>
+        <w:rPr>
+          <w:b/>
+          <w:bCs/>
+          <w:sz w:val="32"/>
+          <w:szCs w:val="28"/>
+          <w:u w:val="single"/>
+          <w:lang w:val="en-IN"/>
+        </w:rPr>
+        <w:t>1.Getting</w:t>
+      </w:r>
+      <w:proofErr w:type="gramEnd"/>
+      <w:r>
+        <w:rPr>
+          <w:b/>
+          <w:bCs/>
+          <w:sz w:val="32"/>
+          <w:szCs w:val="28"/>
+          <w:u w:val="single"/>
+          <w:lang w:val="en-IN"/>
+        </w:rPr>
+        <w:t xml:space="preserve"> the variable of the parent widget is important in creating a GUI system. As it reduces the number of </w:t>
+      </w:r>
+      <w:proofErr w:type="spellStart"/>
+      <w:proofErr w:type="gramStart"/>
+      <w:r>
+        <w:rPr>
+          <w:b/>
+          <w:bCs/>
+          <w:sz w:val="32"/>
+          <w:szCs w:val="28"/>
+          <w:u w:val="single"/>
+          <w:lang w:val="en-IN"/>
+        </w:rPr>
+        <w:t>arguements</w:t>
+      </w:r>
+      <w:proofErr w:type="spellEnd"/>
+      <w:r>
+        <w:rPr>
+          <w:b/>
+          <w:bCs/>
+          <w:sz w:val="32"/>
+          <w:szCs w:val="28"/>
+          <w:u w:val="single"/>
+          <w:lang w:val="en-IN"/>
+        </w:rPr>
+        <w:t xml:space="preserve">  of</w:t>
+      </w:r>
+      <w:proofErr w:type="gramEnd"/>
+      <w:r>
+        <w:rPr>
+          <w:b/>
+          <w:bCs/>
+          <w:sz w:val="32"/>
+          <w:szCs w:val="28"/>
+          <w:u w:val="single"/>
+          <w:lang w:val="en-IN"/>
+        </w:rPr>
+        <w:t xml:space="preserve"> the functions we pass.</w:t>
+      </w:r>
+    </w:p>
+    <w:p>
+      <w:pPr>
+        <w:rPr>
+          <w:b/>
+          <w:bCs/>
+          <w:sz w:val="32"/>
+          <w:szCs w:val="28"/>
+          <w:u w:val="single"/>
+          <w:lang w:val="en-IN"/>
+        </w:rPr>
+      </w:pPr>
+      <w:r>
+        <w:rPr>
+          <w:b/>
+          <w:bCs/>
+          <w:sz w:val="32"/>
+          <w:szCs w:val="28"/>
+          <w:u w:val="single"/>
+          <w:lang w:val="en-IN"/>
+        </w:rPr>
+        <w:t xml:space="preserve">When we import </w:t>
+      </w:r>
+      <w:proofErr w:type="gramStart"/>
+      <w:r>
+        <w:rPr>
+          <w:b/>
+          <w:bCs/>
+          <w:sz w:val="32"/>
+          <w:szCs w:val="28"/>
+          <w:u w:val="single"/>
+          <w:lang w:val="en-IN"/>
+        </w:rPr>
+        <w:t>files ,</w:t>
+      </w:r>
+      <w:proofErr w:type="gramEnd"/>
+      <w:r>
+        <w:rPr>
+          <w:b/>
+          <w:bCs/>
+          <w:sz w:val="32"/>
+          <w:szCs w:val="28"/>
+          <w:u w:val="single"/>
+          <w:lang w:val="en-IN"/>
+        </w:rPr>
+        <w:t xml:space="preserve"> make sure the importing process don’t form a loop or else it </w:t>
+      </w:r>
+      <w:proofErr w:type="spellStart"/>
+      <w:r>
+        <w:rPr>
+          <w:b/>
+          <w:bCs/>
+          <w:sz w:val="32"/>
+          <w:szCs w:val="28"/>
+          <w:u w:val="single"/>
+          <w:lang w:val="en-IN"/>
+        </w:rPr>
+        <w:t>wont</w:t>
+      </w:r>
+      <w:proofErr w:type="spellEnd"/>
+      <w:r>
+        <w:rPr>
+          <w:b/>
+          <w:bCs/>
+          <w:sz w:val="32"/>
+          <w:szCs w:val="28"/>
+          <w:u w:val="single"/>
+          <w:lang w:val="en-IN"/>
+        </w:rPr>
+        <w:t xml:space="preserve"> workout because code </w:t>
+      </w:r>
+      <w:proofErr w:type="spellStart"/>
+      <w:r>
+        <w:rPr>
+          <w:b/>
+          <w:bCs/>
+          <w:sz w:val="32"/>
+          <w:szCs w:val="28"/>
+          <w:u w:val="single"/>
+          <w:lang w:val="en-IN"/>
+        </w:rPr>
+        <w:t>wont</w:t>
+      </w:r>
+      <w:proofErr w:type="spellEnd"/>
+      <w:r>
+        <w:rPr>
+          <w:b/>
+          <w:bCs/>
+          <w:sz w:val="32"/>
+          <w:szCs w:val="28"/>
+          <w:u w:val="single"/>
+          <w:lang w:val="en-IN"/>
+        </w:rPr>
+        <w:t xml:space="preserve"> return back to </w:t>
+      </w:r>
+      <w:proofErr w:type="spellStart"/>
+      <w:r>
+        <w:rPr>
+          <w:b/>
+          <w:bCs/>
+          <w:sz w:val="32"/>
+          <w:szCs w:val="28"/>
+          <w:u w:val="single"/>
+          <w:lang w:val="en-IN"/>
+        </w:rPr>
+        <w:t>mainloop</w:t>
+      </w:r>
+      <w:proofErr w:type="spellEnd"/>
+      <w:r>
+        <w:rPr>
+          <w:b/>
+          <w:bCs/>
+          <w:sz w:val="32"/>
+          <w:szCs w:val="28"/>
+          <w:u w:val="single"/>
+          <w:lang w:val="en-IN"/>
+        </w:rPr>
+        <w:t>()</w:t>
+      </w:r>
+    </w:p>
+    <w:p>
+      <w:pPr>
+        <w:rPr>
+          <w:b/>
+          <w:bCs/>
+          <w:sz w:val="32"/>
+          <w:szCs w:val="28"/>
+          <w:u w:val="single"/>
+          <w:lang w:val="en-IN"/>
+        </w:rPr>
+      </w:pPr>
+      <w:r>
+        <w:rPr>
+          <w:b/>
+          <w:bCs/>
+          <w:sz w:val="32"/>
+          <w:szCs w:val="28"/>
+          <w:u w:val="single"/>
+          <w:lang w:val="en-IN"/>
+        </w:rPr>
+        <w:t xml:space="preserve">Using the </w:t>
+      </w:r>
+      <w:proofErr w:type="spellStart"/>
+      <w:proofErr w:type="gramStart"/>
+      <w:r>
+        <w:rPr>
+          <w:b/>
+          <w:bCs/>
+          <w:sz w:val="32"/>
+          <w:szCs w:val="28"/>
+          <w:u w:val="single"/>
+          <w:lang w:val="en-IN"/>
+        </w:rPr>
+        <w:t>canvas.delete</w:t>
+      </w:r>
+      <w:proofErr w:type="spellEnd"/>
+      <w:r>
+        <w:rPr>
+          <w:b/>
+          <w:bCs/>
+          <w:sz w:val="32"/>
+          <w:szCs w:val="28"/>
+          <w:u w:val="single"/>
+          <w:lang w:val="en-IN"/>
+        </w:rPr>
+        <w:t>(</w:t>
+      </w:r>
+      <w:proofErr w:type="gramEnd"/>
+      <w:r>
+        <w:rPr>
+          <w:b/>
+          <w:bCs/>
+          <w:sz w:val="32"/>
+          <w:szCs w:val="28"/>
+          <w:u w:val="single"/>
+          <w:lang w:val="en-IN"/>
+        </w:rPr>
+        <w:t xml:space="preserve">‘tag’) which deletes the widgets of the tag ‘tag’ to remove the </w:t>
+      </w:r>
+      <w:proofErr w:type="spellStart"/>
+      <w:r>
+        <w:rPr>
+          <w:b/>
+          <w:bCs/>
+          <w:sz w:val="32"/>
+          <w:szCs w:val="28"/>
+          <w:u w:val="single"/>
+          <w:lang w:val="en-IN"/>
+        </w:rPr>
+        <w:t>repetations</w:t>
+      </w:r>
+      <w:proofErr w:type="spellEnd"/>
+      <w:r>
+        <w:rPr>
+          <w:b/>
+          <w:bCs/>
+          <w:sz w:val="32"/>
+          <w:szCs w:val="28"/>
+          <w:u w:val="single"/>
+          <w:lang w:val="en-IN"/>
+        </w:rPr>
+        <w:t xml:space="preserve"> and hence adding the elements in the context menu each time when right click is invoked</w:t>
       </w:r>
       <w:r>
         <w:rPr>
@@ -9109,20 +10732,58 @@
           <w:u w:val="single"/>
           <w:lang w:val="en-IN"/>
         </w:rPr>
-        <w:t>How to use widget._nametowidget()</w:t>
-      </w:r>
-    </w:p>
-    <w:p>
-      <w:pPr>
-        <w:rPr>
-          <w:b/>
-          <w:bCs/>
-          <w:sz w:val="32"/>
-          <w:szCs w:val="28"/>
-          <w:u w:val="single"/>
-          <w:lang w:val="en-IN"/>
-        </w:rPr>
-      </w:pPr>
+        <w:t xml:space="preserve">How to use </w:t>
+      </w:r>
+      <w:proofErr w:type="spellStart"/>
+      <w:r>
+        <w:rPr>
+          <w:b/>
+          <w:bCs/>
+          <w:sz w:val="32"/>
+          <w:szCs w:val="28"/>
+          <w:u w:val="single"/>
+          <w:lang w:val="en-IN"/>
+        </w:rPr>
+        <w:t>widget._</w:t>
+      </w:r>
+      <w:proofErr w:type="gramStart"/>
+      <w:r>
+        <w:rPr>
+          <w:b/>
+          <w:bCs/>
+          <w:sz w:val="32"/>
+          <w:szCs w:val="28"/>
+          <w:u w:val="single"/>
+          <w:lang w:val="en-IN"/>
+        </w:rPr>
+        <w:t>nametowidget</w:t>
+      </w:r>
+      <w:proofErr w:type="spellEnd"/>
+      <w:r>
+        <w:rPr>
+          <w:b/>
+          <w:bCs/>
+          <w:sz w:val="32"/>
+          <w:szCs w:val="28"/>
+          <w:u w:val="single"/>
+          <w:lang w:val="en-IN"/>
+        </w:rPr>
+        <w:t>()</w:t>
+      </w:r>
+      <w:proofErr w:type="gramEnd"/>
+    </w:p>
+    <w:p>
+      <w:pPr>
+        <w:rPr>
+          <w:b/>
+          <w:bCs/>
+          <w:sz w:val="32"/>
+          <w:szCs w:val="28"/>
+          <w:u w:val="single"/>
+          <w:lang w:val="en-IN"/>
+        </w:rPr>
+      </w:pPr>
+      <w:proofErr w:type="spellStart"/>
       <w:r>
         <w:rPr>
           <w:b/>
@@ -9133,6 +10794,30 @@
           <w:lang w:val="en-IN"/>
         </w:rPr>
         <w:t>Widget.master</w:t>
+      </w:r>
+      <w:proofErr w:type="spellEnd"/>
+    </w:p>
+    <w:p>
+      <w:pPr>
+        <w:rPr>
+          <w:rFonts w:ascii="Gill Sans Ultra Bold" w:hAnsi="Gill Sans Ultra Bold"/>
+          <w:b/>
+          <w:bCs/>
+          <w:sz w:val="72"/>
+          <w:szCs w:val="56"/>
+          <w:u w:val="single"/>
+          <w:lang w:val="en-IN"/>
+        </w:rPr>
+      </w:pPr>
+      <w:r>
+        <w:rPr>
+          <w:rFonts w:ascii="Gill Sans Ultra Bold" w:hAnsi="Gill Sans Ultra Bold"/>
+          <w:color w:val="222222"/>
+          <w:sz w:val="36"/>
+          <w:szCs w:val="36"/>
+          <w:shd w:val="clear" w:color="auto" w:fill="FFFFFF"/>
+        </w:rPr>
+        <w:t>Multiple file/folder rename using Python</w:t>
       </w:r>
     </w:p>
     <w:p>

</xml_diff>